<commit_message>
Ajout filtres marque et magasin
</commit_message>
<xml_diff>
--- a/Trace.docx
+++ b/Trace.docx
@@ -2538,6 +2538,3566 @@
       <w:pPr>
         <w:pStyle w:val="Paragraphedeliste"/>
         <w:spacing w:after="0"/>
+        <w:rPr>
+          <w:rFonts w:ascii="Times" w:eastAsia="Times" w:hAnsi="Times" w:cs="Times"/>
+          <w:color w:val="000000" w:themeColor="text1"/>
+        </w:rPr>
+      </w:pPr>
+    </w:p>
+    <w:p>
+      <w:pPr>
+        <w:pStyle w:val="Paragraphedeliste"/>
+        <w:spacing w:after="0"/>
+        <w:rPr>
+          <w:rFonts w:ascii="Times" w:eastAsia="Times" w:hAnsi="Times" w:cs="Times"/>
+          <w:color w:val="000000" w:themeColor="text1"/>
+        </w:rPr>
+      </w:pPr>
+    </w:p>
+    <w:p>
+      <w:pPr>
+        <w:pStyle w:val="Paragraphedeliste"/>
+        <w:spacing w:after="0"/>
+        <w:rPr>
+          <w:rFonts w:ascii="Times" w:eastAsia="Times" w:hAnsi="Times" w:cs="Times"/>
+          <w:color w:val="000000" w:themeColor="text1"/>
+        </w:rPr>
+      </w:pPr>
+    </w:p>
+    <w:p>
+      <w:pPr>
+        <w:pStyle w:val="Paragraphedeliste"/>
+        <w:spacing w:after="0"/>
+        <w:rPr>
+          <w:rFonts w:ascii="Times" w:eastAsia="Times" w:hAnsi="Times" w:cs="Times"/>
+          <w:color w:val="000000" w:themeColor="text1"/>
+        </w:rPr>
+      </w:pPr>
+      <w:r>
+        <w:rPr>
+          <w:rFonts w:ascii="Times" w:eastAsia="Times" w:hAnsi="Times" w:cs="Times"/>
+          <w:color w:val="000000" w:themeColor="text1"/>
+        </w:rPr>
+        <w:t xml:space="preserve">Exemple </w:t>
+      </w:r>
+      <w:proofErr w:type="spellStart"/>
+      <w:r>
+        <w:rPr>
+          <w:rFonts w:ascii="Times" w:eastAsia="Times" w:hAnsi="Times" w:cs="Times"/>
+          <w:color w:val="000000" w:themeColor="text1"/>
+        </w:rPr>
+        <w:t>scrapping</w:t>
+      </w:r>
+      <w:proofErr w:type="spellEnd"/>
+      <w:r>
+        <w:rPr>
+          <w:rFonts w:ascii="Times" w:eastAsia="Times" w:hAnsi="Times" w:cs="Times"/>
+          <w:color w:val="000000" w:themeColor="text1"/>
+        </w:rPr>
+        <w:t xml:space="preserve"> simple carrefour </w:t>
+      </w:r>
+    </w:p>
+    <w:p>
+      <w:pPr>
+        <w:pStyle w:val="Paragraphedeliste"/>
+        <w:rPr>
+          <w:rFonts w:ascii="Times" w:eastAsia="Times" w:hAnsi="Times" w:cs="Times"/>
+          <w:color w:val="000000" w:themeColor="text1"/>
+          <w:lang w:val="en-US"/>
+        </w:rPr>
+      </w:pPr>
+      <w:r>
+        <w:rPr>
+          <w:rFonts w:ascii="Times" w:eastAsia="Times" w:hAnsi="Times" w:cs="Times"/>
+          <w:color w:val="000000" w:themeColor="text1"/>
+          <w:lang w:val="en-US"/>
+        </w:rPr>
+        <w:t>from selenium import webdriver</w:t>
+      </w:r>
+    </w:p>
+    <w:p>
+      <w:pPr>
+        <w:pStyle w:val="Paragraphedeliste"/>
+        <w:rPr>
+          <w:rFonts w:ascii="Times" w:eastAsia="Times" w:hAnsi="Times" w:cs="Times"/>
+          <w:color w:val="000000" w:themeColor="text1"/>
+          <w:lang w:val="en-US"/>
+        </w:rPr>
+      </w:pPr>
+      <w:r>
+        <w:rPr>
+          <w:rFonts w:ascii="Times" w:eastAsia="Times" w:hAnsi="Times" w:cs="Times"/>
+          <w:color w:val="000000" w:themeColor="text1"/>
+          <w:lang w:val="en-US"/>
+        </w:rPr>
+        <w:t xml:space="preserve">from </w:t>
+      </w:r>
+      <w:proofErr w:type="gramStart"/>
+      <w:r>
+        <w:rPr>
+          <w:rFonts w:ascii="Times" w:eastAsia="Times" w:hAnsi="Times" w:cs="Times"/>
+          <w:color w:val="000000" w:themeColor="text1"/>
+          <w:lang w:val="en-US"/>
+        </w:rPr>
+        <w:t>selenium.webdriver</w:t>
+      </w:r>
+      <w:proofErr w:type="gramEnd"/>
+      <w:r>
+        <w:rPr>
+          <w:rFonts w:ascii="Times" w:eastAsia="Times" w:hAnsi="Times" w:cs="Times"/>
+          <w:color w:val="000000" w:themeColor="text1"/>
+          <w:lang w:val="en-US"/>
+        </w:rPr>
+        <w:t>.</w:t>
+      </w:r>
+      <w:proofErr w:type="gramStart"/>
+      <w:r>
+        <w:rPr>
+          <w:rFonts w:ascii="Times" w:eastAsia="Times" w:hAnsi="Times" w:cs="Times"/>
+          <w:color w:val="000000" w:themeColor="text1"/>
+          <w:lang w:val="en-US"/>
+        </w:rPr>
+        <w:t>chrome.service</w:t>
+      </w:r>
+      <w:proofErr w:type="gramEnd"/>
+      <w:r>
+        <w:rPr>
+          <w:rFonts w:ascii="Times" w:eastAsia="Times" w:hAnsi="Times" w:cs="Times"/>
+          <w:color w:val="000000" w:themeColor="text1"/>
+          <w:lang w:val="en-US"/>
+        </w:rPr>
+        <w:t xml:space="preserve"> import Service</w:t>
+      </w:r>
+    </w:p>
+    <w:p>
+      <w:pPr>
+        <w:pStyle w:val="Paragraphedeliste"/>
+        <w:rPr>
+          <w:rFonts w:ascii="Times" w:eastAsia="Times" w:hAnsi="Times" w:cs="Times"/>
+          <w:color w:val="000000" w:themeColor="text1"/>
+          <w:lang w:val="en-US"/>
+        </w:rPr>
+      </w:pPr>
+      <w:r>
+        <w:rPr>
+          <w:rFonts w:ascii="Times" w:eastAsia="Times" w:hAnsi="Times" w:cs="Times"/>
+          <w:color w:val="000000" w:themeColor="text1"/>
+          <w:lang w:val="en-US"/>
+        </w:rPr>
+        <w:t xml:space="preserve">from </w:t>
+      </w:r>
+      <w:proofErr w:type="gramStart"/>
+      <w:r>
+        <w:rPr>
+          <w:rFonts w:ascii="Times" w:eastAsia="Times" w:hAnsi="Times" w:cs="Times"/>
+          <w:color w:val="000000" w:themeColor="text1"/>
+          <w:lang w:val="en-US"/>
+        </w:rPr>
+        <w:t>selenium.webdriver</w:t>
+      </w:r>
+      <w:proofErr w:type="gramEnd"/>
+      <w:r>
+        <w:rPr>
+          <w:rFonts w:ascii="Times" w:eastAsia="Times" w:hAnsi="Times" w:cs="Times"/>
+          <w:color w:val="000000" w:themeColor="text1"/>
+          <w:lang w:val="en-US"/>
+        </w:rPr>
+        <w:t>.</w:t>
+      </w:r>
+      <w:proofErr w:type="gramStart"/>
+      <w:r>
+        <w:rPr>
+          <w:rFonts w:ascii="Times" w:eastAsia="Times" w:hAnsi="Times" w:cs="Times"/>
+          <w:color w:val="000000" w:themeColor="text1"/>
+          <w:lang w:val="en-US"/>
+        </w:rPr>
+        <w:t>chrome.options</w:t>
+      </w:r>
+      <w:proofErr w:type="gramEnd"/>
+      <w:r>
+        <w:rPr>
+          <w:rFonts w:ascii="Times" w:eastAsia="Times" w:hAnsi="Times" w:cs="Times"/>
+          <w:color w:val="000000" w:themeColor="text1"/>
+          <w:lang w:val="en-US"/>
+        </w:rPr>
+        <w:t xml:space="preserve"> import Options</w:t>
+      </w:r>
+    </w:p>
+    <w:p>
+      <w:pPr>
+        <w:pStyle w:val="Paragraphedeliste"/>
+        <w:rPr>
+          <w:rFonts w:ascii="Times" w:eastAsia="Times" w:hAnsi="Times" w:cs="Times"/>
+          <w:color w:val="000000" w:themeColor="text1"/>
+          <w:lang w:val="en-US"/>
+        </w:rPr>
+      </w:pPr>
+      <w:r>
+        <w:rPr>
+          <w:rFonts w:ascii="Times" w:eastAsia="Times" w:hAnsi="Times" w:cs="Times"/>
+          <w:color w:val="000000" w:themeColor="text1"/>
+          <w:lang w:val="en-US"/>
+        </w:rPr>
+        <w:t>from webdriver_</w:t>
+      </w:r>
+      <w:proofErr w:type="gramStart"/>
+      <w:r>
+        <w:rPr>
+          <w:rFonts w:ascii="Times" w:eastAsia="Times" w:hAnsi="Times" w:cs="Times"/>
+          <w:color w:val="000000" w:themeColor="text1"/>
+          <w:lang w:val="en-US"/>
+        </w:rPr>
+        <w:t>manager.chrome</w:t>
+      </w:r>
+      <w:proofErr w:type="gramEnd"/>
+      <w:r>
+        <w:rPr>
+          <w:rFonts w:ascii="Times" w:eastAsia="Times" w:hAnsi="Times" w:cs="Times"/>
+          <w:color w:val="000000" w:themeColor="text1"/>
+          <w:lang w:val="en-US"/>
+        </w:rPr>
+        <w:t xml:space="preserve"> import ChromeDriverManager</w:t>
+      </w:r>
+    </w:p>
+    <w:p>
+      <w:pPr>
+        <w:pStyle w:val="Paragraphedeliste"/>
+        <w:rPr>
+          <w:rFonts w:ascii="Times" w:eastAsia="Times" w:hAnsi="Times" w:cs="Times"/>
+          <w:color w:val="000000" w:themeColor="text1"/>
+          <w:lang w:val="en-US"/>
+        </w:rPr>
+      </w:pPr>
+      <w:r>
+        <w:rPr>
+          <w:rFonts w:ascii="Times" w:eastAsia="Times" w:hAnsi="Times" w:cs="Times"/>
+          <w:color w:val="000000" w:themeColor="text1"/>
+          <w:lang w:val="en-US"/>
+        </w:rPr>
+        <w:t>from bs4 import BeautifulSoup</w:t>
+      </w:r>
+    </w:p>
+    <w:p>
+      <w:pPr>
+        <w:pStyle w:val="Paragraphedeliste"/>
+        <w:rPr>
+          <w:rFonts w:ascii="Times" w:eastAsia="Times" w:hAnsi="Times" w:cs="Times"/>
+          <w:color w:val="000000" w:themeColor="text1"/>
+          <w:lang w:val="en-US"/>
+        </w:rPr>
+      </w:pPr>
+      <w:r>
+        <w:rPr>
+          <w:rFonts w:ascii="Times" w:eastAsia="Times" w:hAnsi="Times" w:cs="Times"/>
+          <w:color w:val="000000" w:themeColor="text1"/>
+          <w:lang w:val="en-US"/>
+        </w:rPr>
+        <w:t>import pandas as pd</w:t>
+      </w:r>
+    </w:p>
+    <w:p>
+      <w:pPr>
+        <w:pStyle w:val="Paragraphedeliste"/>
+        <w:rPr>
+          <w:rFonts w:ascii="Times" w:eastAsia="Times" w:hAnsi="Times" w:cs="Times"/>
+          <w:color w:val="000000" w:themeColor="text1"/>
+          <w:lang w:val="en-US"/>
+        </w:rPr>
+      </w:pPr>
+      <w:r>
+        <w:rPr>
+          <w:rFonts w:ascii="Times" w:eastAsia="Times" w:hAnsi="Times" w:cs="Times"/>
+          <w:color w:val="000000" w:themeColor="text1"/>
+          <w:lang w:val="en-US"/>
+        </w:rPr>
+        <w:t>import time</w:t>
+      </w:r>
+    </w:p>
+    <w:p>
+      <w:pPr>
+        <w:pStyle w:val="Paragraphedeliste"/>
+        <w:rPr>
+          <w:rFonts w:ascii="Times" w:eastAsia="Times" w:hAnsi="Times" w:cs="Times"/>
+          <w:color w:val="000000" w:themeColor="text1"/>
+          <w:lang w:val="en-US"/>
+        </w:rPr>
+      </w:pPr>
+      <w:r>
+        <w:rPr>
+          <w:rFonts w:ascii="Times" w:eastAsia="Times" w:hAnsi="Times" w:cs="Times"/>
+          <w:color w:val="000000" w:themeColor="text1"/>
+          <w:lang w:val="en-US"/>
+        </w:rPr>
+        <w:t>import random</w:t>
+      </w:r>
+    </w:p>
+    <w:p>
+      <w:pPr>
+        <w:pStyle w:val="Paragraphedeliste"/>
+        <w:rPr>
+          <w:rFonts w:ascii="Times" w:eastAsia="Times" w:hAnsi="Times" w:cs="Times"/>
+          <w:color w:val="000000" w:themeColor="text1"/>
+          <w:lang w:val="en-US"/>
+        </w:rPr>
+      </w:pPr>
+    </w:p>
+    <w:p>
+      <w:pPr>
+        <w:pStyle w:val="Paragraphedeliste"/>
+        <w:rPr>
+          <w:rFonts w:ascii="Times" w:eastAsia="Times" w:hAnsi="Times" w:cs="Times"/>
+          <w:color w:val="000000" w:themeColor="text1"/>
+          <w:lang w:val="en-US"/>
+        </w:rPr>
+      </w:pPr>
+      <w:r>
+        <w:rPr>
+          <w:rFonts w:ascii="Times" w:eastAsia="Times" w:hAnsi="Times" w:cs="Times"/>
+          <w:color w:val="000000" w:themeColor="text1"/>
+          <w:lang w:val="en-US"/>
+        </w:rPr>
+        <w:t># =========================</w:t>
+      </w:r>
+    </w:p>
+    <w:p>
+      <w:pPr>
+        <w:pStyle w:val="Paragraphedeliste"/>
+        <w:rPr>
+          <w:rFonts w:ascii="Times" w:eastAsia="Times" w:hAnsi="Times" w:cs="Times"/>
+          <w:color w:val="000000" w:themeColor="text1"/>
+          <w:lang w:val="en-US"/>
+        </w:rPr>
+      </w:pPr>
+      <w:r>
+        <w:rPr>
+          <w:rFonts w:ascii="Times" w:eastAsia="Times" w:hAnsi="Times" w:cs="Times"/>
+          <w:color w:val="000000" w:themeColor="text1"/>
+          <w:lang w:val="en-US"/>
+        </w:rPr>
+        <w:t># CONFIGURATION</w:t>
+      </w:r>
+    </w:p>
+    <w:p>
+      <w:pPr>
+        <w:pStyle w:val="Paragraphedeliste"/>
+        <w:rPr>
+          <w:rFonts w:ascii="Times" w:eastAsia="Times" w:hAnsi="Times" w:cs="Times"/>
+          <w:color w:val="000000" w:themeColor="text1"/>
+          <w:lang w:val="en-US"/>
+        </w:rPr>
+      </w:pPr>
+      <w:r>
+        <w:rPr>
+          <w:rFonts w:ascii="Times" w:eastAsia="Times" w:hAnsi="Times" w:cs="Times"/>
+          <w:color w:val="000000" w:themeColor="text1"/>
+          <w:lang w:val="en-US"/>
+        </w:rPr>
+        <w:t># =========================</w:t>
+      </w:r>
+    </w:p>
+    <w:p>
+      <w:pPr>
+        <w:pStyle w:val="Paragraphedeliste"/>
+        <w:rPr>
+          <w:rFonts w:ascii="Times" w:eastAsia="Times" w:hAnsi="Times" w:cs="Times"/>
+          <w:color w:val="000000" w:themeColor="text1"/>
+          <w:lang w:val="en-US"/>
+        </w:rPr>
+      </w:pPr>
+    </w:p>
+    <w:p>
+      <w:pPr>
+        <w:pStyle w:val="Paragraphedeliste"/>
+        <w:rPr>
+          <w:rFonts w:ascii="Times" w:eastAsia="Times" w:hAnsi="Times" w:cs="Times"/>
+          <w:color w:val="000000" w:themeColor="text1"/>
+          <w:lang w:val="en-US"/>
+        </w:rPr>
+      </w:pPr>
+      <w:r>
+        <w:rPr>
+          <w:rFonts w:ascii="Times" w:eastAsia="Times" w:hAnsi="Times" w:cs="Times"/>
+          <w:color w:val="000000" w:themeColor="text1"/>
+          <w:lang w:val="en-US"/>
+        </w:rPr>
+        <w:t xml:space="preserve">CATEGORIES = { </w:t>
+      </w:r>
+    </w:p>
+    <w:p>
+      <w:pPr>
+        <w:pStyle w:val="Paragraphedeliste"/>
+        <w:rPr>
+          <w:rFonts w:ascii="Times" w:eastAsia="Times" w:hAnsi="Times" w:cs="Times"/>
+          <w:color w:val="000000" w:themeColor="text1"/>
+          <w:lang w:val="en-US"/>
+        </w:rPr>
+      </w:pPr>
+      <w:r>
+        <w:rPr>
+          <w:rFonts w:ascii="Times" w:eastAsia="Times" w:hAnsi="Times" w:cs="Times"/>
+          <w:color w:val="000000" w:themeColor="text1"/>
+          <w:lang w:val="en-US"/>
+        </w:rPr>
+        <w:t xml:space="preserve">    "pates": "https://www.carrefour.fr/r/epicerie-salee/pates" </w:t>
+      </w:r>
+    </w:p>
+    <w:p>
+      <w:pPr>
+        <w:pStyle w:val="Paragraphedeliste"/>
+        <w:rPr>
+          <w:rFonts w:ascii="Times" w:eastAsia="Times" w:hAnsi="Times" w:cs="Times"/>
+          <w:color w:val="000000" w:themeColor="text1"/>
+        </w:rPr>
+      </w:pPr>
+      <w:r>
+        <w:rPr>
+          <w:rFonts w:ascii="Times" w:eastAsia="Times" w:hAnsi="Times" w:cs="Times"/>
+          <w:color w:val="000000" w:themeColor="text1"/>
+        </w:rPr>
+        <w:t>}</w:t>
+      </w:r>
+    </w:p>
+    <w:p>
+      <w:pPr>
+        <w:pStyle w:val="Paragraphedeliste"/>
+        <w:spacing w:after="0"/>
+        <w:rPr>
+          <w:rFonts w:ascii="Times" w:eastAsia="Times" w:hAnsi="Times" w:cs="Times"/>
+          <w:color w:val="000000" w:themeColor="text1"/>
+        </w:rPr>
+      </w:pPr>
+    </w:p>
+    <w:p>
+      <w:pPr>
+        <w:pStyle w:val="Paragraphedeliste"/>
+        <w:rPr>
+          <w:rFonts w:ascii="Times" w:eastAsia="Times" w:hAnsi="Times" w:cs="Times"/>
+          <w:color w:val="000000" w:themeColor="text1"/>
+        </w:rPr>
+      </w:pPr>
+      <w:r>
+        <w:rPr>
+          <w:rFonts w:ascii="Times" w:eastAsia="Times" w:hAnsi="Times" w:cs="Times"/>
+          <w:color w:val="000000" w:themeColor="text1"/>
+        </w:rPr>
+        <w:t>OUTPUT_CSV = "carrefour_prix_par_magasin.csv"</w:t>
+      </w:r>
+    </w:p>
+    <w:p>
+      <w:pPr>
+        <w:pStyle w:val="Paragraphedeliste"/>
+        <w:rPr>
+          <w:rFonts w:ascii="Times" w:eastAsia="Times" w:hAnsi="Times" w:cs="Times"/>
+          <w:color w:val="000000" w:themeColor="text1"/>
+          <w:lang w:val="en-US"/>
+        </w:rPr>
+      </w:pPr>
+      <w:r>
+        <w:rPr>
+          <w:rFonts w:ascii="Times" w:eastAsia="Times" w:hAnsi="Times" w:cs="Times"/>
+          <w:color w:val="000000" w:themeColor="text1"/>
+          <w:lang w:val="en-US"/>
+        </w:rPr>
+        <w:t>BASE_URL = "https://www.carrefour.fr"</w:t>
+      </w:r>
+    </w:p>
+    <w:p>
+      <w:pPr>
+        <w:pStyle w:val="Paragraphedeliste"/>
+        <w:spacing w:after="0"/>
+        <w:rPr>
+          <w:rFonts w:ascii="Times" w:eastAsia="Times" w:hAnsi="Times" w:cs="Times"/>
+          <w:color w:val="000000" w:themeColor="text1"/>
+          <w:lang w:val="en-US"/>
+        </w:rPr>
+      </w:pPr>
+    </w:p>
+    <w:p>
+      <w:pPr>
+        <w:pStyle w:val="Paragraphedeliste"/>
+        <w:rPr>
+          <w:rFonts w:ascii="Times" w:eastAsia="Times" w:hAnsi="Times" w:cs="Times"/>
+          <w:color w:val="000000" w:themeColor="text1"/>
+          <w:lang w:val="en-US"/>
+        </w:rPr>
+      </w:pPr>
+      <w:r>
+        <w:rPr>
+          <w:rFonts w:ascii="Times" w:eastAsia="Times" w:hAnsi="Times" w:cs="Times"/>
+          <w:color w:val="000000" w:themeColor="text1"/>
+          <w:lang w:val="en-US"/>
+        </w:rPr>
+        <w:t># =========================</w:t>
+      </w:r>
+    </w:p>
+    <w:p>
+      <w:pPr>
+        <w:pStyle w:val="Paragraphedeliste"/>
+        <w:rPr>
+          <w:rFonts w:ascii="Times" w:eastAsia="Times" w:hAnsi="Times" w:cs="Times"/>
+          <w:color w:val="000000" w:themeColor="text1"/>
+          <w:lang w:val="en-US"/>
+        </w:rPr>
+      </w:pPr>
+      <w:r>
+        <w:rPr>
+          <w:rFonts w:ascii="Times" w:eastAsia="Times" w:hAnsi="Times" w:cs="Times"/>
+          <w:color w:val="000000" w:themeColor="text1"/>
+          <w:lang w:val="en-US"/>
+        </w:rPr>
+        <w:t># SELENIUM</w:t>
+      </w:r>
+    </w:p>
+    <w:p>
+      <w:pPr>
+        <w:pStyle w:val="Paragraphedeliste"/>
+        <w:rPr>
+          <w:rFonts w:ascii="Times" w:eastAsia="Times" w:hAnsi="Times" w:cs="Times"/>
+          <w:color w:val="000000" w:themeColor="text1"/>
+          <w:lang w:val="en-US"/>
+        </w:rPr>
+      </w:pPr>
+      <w:r>
+        <w:rPr>
+          <w:rFonts w:ascii="Times" w:eastAsia="Times" w:hAnsi="Times" w:cs="Times"/>
+          <w:color w:val="000000" w:themeColor="text1"/>
+          <w:lang w:val="en-US"/>
+        </w:rPr>
+        <w:t># =========================</w:t>
+      </w:r>
+    </w:p>
+    <w:p>
+      <w:pPr>
+        <w:pStyle w:val="Paragraphedeliste"/>
+        <w:rPr>
+          <w:rFonts w:ascii="Times" w:eastAsia="Times" w:hAnsi="Times" w:cs="Times"/>
+          <w:color w:val="000000" w:themeColor="text1"/>
+          <w:lang w:val="en-US"/>
+        </w:rPr>
+      </w:pPr>
+    </w:p>
+    <w:p>
+      <w:pPr>
+        <w:pStyle w:val="Paragraphedeliste"/>
+        <w:rPr>
+          <w:rFonts w:ascii="Times" w:eastAsia="Times" w:hAnsi="Times" w:cs="Times"/>
+          <w:color w:val="000000" w:themeColor="text1"/>
+          <w:lang w:val="en-US"/>
+        </w:rPr>
+      </w:pPr>
+      <w:r>
+        <w:rPr>
+          <w:rFonts w:ascii="Times" w:eastAsia="Times" w:hAnsi="Times" w:cs="Times"/>
+          <w:color w:val="000000" w:themeColor="text1"/>
+          <w:lang w:val="en-US"/>
+        </w:rPr>
+        <w:t>def configure_selenium():</w:t>
+      </w:r>
+    </w:p>
+    <w:p>
+      <w:pPr>
+        <w:pStyle w:val="Paragraphedeliste"/>
+        <w:rPr>
+          <w:rFonts w:ascii="Times" w:eastAsia="Times" w:hAnsi="Times" w:cs="Times"/>
+          <w:color w:val="000000" w:themeColor="text1"/>
+          <w:lang w:val="en-US"/>
+        </w:rPr>
+      </w:pPr>
+      <w:r>
+        <w:rPr>
+          <w:rFonts w:ascii="Times" w:eastAsia="Times" w:hAnsi="Times" w:cs="Times"/>
+          <w:color w:val="000000" w:themeColor="text1"/>
+          <w:lang w:val="en-US"/>
+        </w:rPr>
+        <w:t>    chrome_options = Options()</w:t>
+      </w:r>
+    </w:p>
+    <w:p>
+      <w:pPr>
+        <w:pStyle w:val="Paragraphedeliste"/>
+        <w:rPr>
+          <w:rFonts w:ascii="Times" w:eastAsia="Times" w:hAnsi="Times" w:cs="Times"/>
+          <w:color w:val="000000" w:themeColor="text1"/>
+          <w:lang w:val="en-US"/>
+        </w:rPr>
+      </w:pPr>
+      <w:r>
+        <w:rPr>
+          <w:rFonts w:ascii="Times" w:eastAsia="Times" w:hAnsi="Times" w:cs="Times"/>
+          <w:color w:val="000000" w:themeColor="text1"/>
+          <w:lang w:val="en-US"/>
+        </w:rPr>
+        <w:t>    chrome_options.add_argument("--headless")</w:t>
+      </w:r>
+    </w:p>
+    <w:p>
+      <w:pPr>
+        <w:pStyle w:val="Paragraphedeliste"/>
+        <w:rPr>
+          <w:rFonts w:ascii="Times" w:eastAsia="Times" w:hAnsi="Times" w:cs="Times"/>
+          <w:color w:val="000000" w:themeColor="text1"/>
+          <w:lang w:val="en-US"/>
+        </w:rPr>
+      </w:pPr>
+      <w:r>
+        <w:rPr>
+          <w:rFonts w:ascii="Times" w:eastAsia="Times" w:hAnsi="Times" w:cs="Times"/>
+          <w:color w:val="000000" w:themeColor="text1"/>
+          <w:lang w:val="en-US"/>
+        </w:rPr>
+        <w:t>    chrome_options.add_argument("--disable-gpu")</w:t>
+      </w:r>
+    </w:p>
+    <w:p>
+      <w:pPr>
+        <w:pStyle w:val="Paragraphedeliste"/>
+        <w:rPr>
+          <w:rFonts w:ascii="Times" w:eastAsia="Times" w:hAnsi="Times" w:cs="Times"/>
+          <w:color w:val="000000" w:themeColor="text1"/>
+          <w:lang w:val="en-US"/>
+        </w:rPr>
+      </w:pPr>
+      <w:r>
+        <w:rPr>
+          <w:rFonts w:ascii="Times" w:eastAsia="Times" w:hAnsi="Times" w:cs="Times"/>
+          <w:color w:val="000000" w:themeColor="text1"/>
+          <w:lang w:val="en-US"/>
+        </w:rPr>
+        <w:t>    chrome_options.add_argument("--no-sandbox")</w:t>
+      </w:r>
+    </w:p>
+    <w:p>
+      <w:pPr>
+        <w:pStyle w:val="Paragraphedeliste"/>
+        <w:rPr>
+          <w:rFonts w:ascii="Times" w:eastAsia="Times" w:hAnsi="Times" w:cs="Times"/>
+          <w:color w:val="000000" w:themeColor="text1"/>
+          <w:lang w:val="en-US"/>
+        </w:rPr>
+      </w:pPr>
+      <w:r>
+        <w:rPr>
+          <w:rFonts w:ascii="Times" w:eastAsia="Times" w:hAnsi="Times" w:cs="Times"/>
+          <w:color w:val="000000" w:themeColor="text1"/>
+          <w:lang w:val="en-US"/>
+        </w:rPr>
+        <w:t>    chrome_options.add_argument("--window-size=1920,1080")</w:t>
+      </w:r>
+    </w:p>
+    <w:p>
+      <w:pPr>
+        <w:pStyle w:val="Paragraphedeliste"/>
+        <w:rPr>
+          <w:rFonts w:ascii="Times" w:eastAsia="Times" w:hAnsi="Times" w:cs="Times"/>
+          <w:color w:val="000000" w:themeColor="text1"/>
+          <w:lang w:val="en-US"/>
+        </w:rPr>
+      </w:pPr>
+    </w:p>
+    <w:p>
+      <w:pPr>
+        <w:pStyle w:val="Paragraphedeliste"/>
+        <w:rPr>
+          <w:rFonts w:ascii="Times" w:eastAsia="Times" w:hAnsi="Times" w:cs="Times"/>
+          <w:color w:val="000000" w:themeColor="text1"/>
+          <w:lang w:val="en-US"/>
+        </w:rPr>
+      </w:pPr>
+      <w:r>
+        <w:rPr>
+          <w:rFonts w:ascii="Times" w:eastAsia="Times" w:hAnsi="Times" w:cs="Times"/>
+          <w:color w:val="000000" w:themeColor="text1"/>
+          <w:lang w:val="en-US"/>
+        </w:rPr>
+        <w:t>    # User-agent réaliste</w:t>
+      </w:r>
+    </w:p>
+    <w:p>
+      <w:pPr>
+        <w:pStyle w:val="Paragraphedeliste"/>
+        <w:rPr>
+          <w:rFonts w:ascii="Times" w:eastAsia="Times" w:hAnsi="Times" w:cs="Times"/>
+          <w:color w:val="000000" w:themeColor="text1"/>
+          <w:lang w:val="en-US"/>
+        </w:rPr>
+      </w:pPr>
+      <w:r>
+        <w:rPr>
+          <w:rFonts w:ascii="Times" w:eastAsia="Times" w:hAnsi="Times" w:cs="Times"/>
+          <w:color w:val="000000" w:themeColor="text1"/>
+          <w:lang w:val="en-US"/>
+        </w:rPr>
+        <w:lastRenderedPageBreak/>
+        <w:t>    chrome_options.add_argument(</w:t>
+      </w:r>
+    </w:p>
+    <w:p>
+      <w:pPr>
+        <w:pStyle w:val="Paragraphedeliste"/>
+        <w:rPr>
+          <w:rFonts w:ascii="Times" w:eastAsia="Times" w:hAnsi="Times" w:cs="Times"/>
+          <w:color w:val="000000" w:themeColor="text1"/>
+          <w:lang w:val="en-US"/>
+        </w:rPr>
+      </w:pPr>
+      <w:r>
+        <w:rPr>
+          <w:rFonts w:ascii="Times" w:eastAsia="Times" w:hAnsi="Times" w:cs="Times"/>
+          <w:color w:val="000000" w:themeColor="text1"/>
+          <w:lang w:val="en-US"/>
+        </w:rPr>
+        <w:t>        "user-agent=Mozilla/5.0 (Windows NT 10.0; Win64; x64) "</w:t>
+      </w:r>
+    </w:p>
+    <w:p>
+      <w:pPr>
+        <w:pStyle w:val="Paragraphedeliste"/>
+        <w:rPr>
+          <w:rFonts w:ascii="Times" w:eastAsia="Times" w:hAnsi="Times" w:cs="Times"/>
+          <w:color w:val="000000" w:themeColor="text1"/>
+          <w:lang w:val="en-US"/>
+        </w:rPr>
+      </w:pPr>
+      <w:r>
+        <w:rPr>
+          <w:rFonts w:ascii="Times" w:eastAsia="Times" w:hAnsi="Times" w:cs="Times"/>
+          <w:color w:val="000000" w:themeColor="text1"/>
+          <w:lang w:val="en-US"/>
+        </w:rPr>
+        <w:t>        "AppleWebKit/537.36 (KHTML, like Gecko) Chrome/120.0 Safari/537.36"</w:t>
+      </w:r>
+    </w:p>
+    <w:p>
+      <w:pPr>
+        <w:pStyle w:val="Paragraphedeliste"/>
+        <w:rPr>
+          <w:rFonts w:ascii="Times" w:eastAsia="Times" w:hAnsi="Times" w:cs="Times"/>
+          <w:color w:val="000000" w:themeColor="text1"/>
+          <w:lang w:val="en-US"/>
+        </w:rPr>
+      </w:pPr>
+      <w:r>
+        <w:rPr>
+          <w:rFonts w:ascii="Times" w:eastAsia="Times" w:hAnsi="Times" w:cs="Times"/>
+          <w:color w:val="000000" w:themeColor="text1"/>
+          <w:lang w:val="en-US"/>
+        </w:rPr>
+        <w:t>    )</w:t>
+      </w:r>
+    </w:p>
+    <w:p>
+      <w:pPr>
+        <w:pStyle w:val="Paragraphedeliste"/>
+        <w:rPr>
+          <w:rFonts w:ascii="Times" w:eastAsia="Times" w:hAnsi="Times" w:cs="Times"/>
+          <w:color w:val="000000" w:themeColor="text1"/>
+          <w:lang w:val="en-US"/>
+        </w:rPr>
+      </w:pPr>
+    </w:p>
+    <w:p>
+      <w:pPr>
+        <w:pStyle w:val="Paragraphedeliste"/>
+        <w:rPr>
+          <w:rFonts w:ascii="Times" w:eastAsia="Times" w:hAnsi="Times" w:cs="Times"/>
+          <w:color w:val="000000" w:themeColor="text1"/>
+          <w:lang w:val="en-US"/>
+        </w:rPr>
+      </w:pPr>
+      <w:r>
+        <w:rPr>
+          <w:rFonts w:ascii="Times" w:eastAsia="Times" w:hAnsi="Times" w:cs="Times"/>
+          <w:color w:val="000000" w:themeColor="text1"/>
+          <w:lang w:val="en-US"/>
+        </w:rPr>
+        <w:t>    return webdriver.Chrome(</w:t>
+      </w:r>
+    </w:p>
+    <w:p>
+      <w:pPr>
+        <w:pStyle w:val="Paragraphedeliste"/>
+        <w:rPr>
+          <w:rFonts w:ascii="Times" w:eastAsia="Times" w:hAnsi="Times" w:cs="Times"/>
+          <w:color w:val="000000" w:themeColor="text1"/>
+          <w:lang w:val="en-US"/>
+        </w:rPr>
+      </w:pPr>
+      <w:r>
+        <w:rPr>
+          <w:rFonts w:ascii="Times" w:eastAsia="Times" w:hAnsi="Times" w:cs="Times"/>
+          <w:color w:val="000000" w:themeColor="text1"/>
+          <w:lang w:val="en-US"/>
+        </w:rPr>
+        <w:t>        service=Service(ChromeDriverManager().install()),</w:t>
+      </w:r>
+    </w:p>
+    <w:p>
+      <w:pPr>
+        <w:pStyle w:val="Paragraphedeliste"/>
+        <w:rPr>
+          <w:rFonts w:ascii="Times" w:eastAsia="Times" w:hAnsi="Times" w:cs="Times"/>
+          <w:color w:val="000000" w:themeColor="text1"/>
+        </w:rPr>
+      </w:pPr>
+      <w:r>
+        <w:rPr>
+          <w:rFonts w:ascii="Times" w:eastAsia="Times" w:hAnsi="Times" w:cs="Times"/>
+          <w:color w:val="000000" w:themeColor="text1"/>
+          <w:lang w:val="en-US"/>
+        </w:rPr>
+        <w:t xml:space="preserve">        </w:t>
+      </w:r>
+      <w:proofErr w:type="gramStart"/>
+      <w:r>
+        <w:rPr>
+          <w:rFonts w:ascii="Times" w:eastAsia="Times" w:hAnsi="Times" w:cs="Times"/>
+          <w:color w:val="000000" w:themeColor="text1"/>
+        </w:rPr>
+        <w:t>options</w:t>
+      </w:r>
+      <w:proofErr w:type="gramEnd"/>
+      <w:r>
+        <w:rPr>
+          <w:rFonts w:ascii="Times" w:eastAsia="Times" w:hAnsi="Times" w:cs="Times"/>
+          <w:color w:val="000000" w:themeColor="text1"/>
+        </w:rPr>
+        <w:t>=</w:t>
+      </w:r>
+      <w:proofErr w:type="spellStart"/>
+      <w:r>
+        <w:rPr>
+          <w:rFonts w:ascii="Times" w:eastAsia="Times" w:hAnsi="Times" w:cs="Times"/>
+          <w:color w:val="000000" w:themeColor="text1"/>
+        </w:rPr>
+        <w:t>chrome_options</w:t>
+      </w:r>
+      <w:proofErr w:type="spellEnd"/>
+    </w:p>
+    <w:p>
+      <w:pPr>
+        <w:pStyle w:val="Paragraphedeliste"/>
+        <w:rPr>
+          <w:rFonts w:ascii="Times" w:eastAsia="Times" w:hAnsi="Times" w:cs="Times"/>
+          <w:color w:val="000000" w:themeColor="text1"/>
+        </w:rPr>
+      </w:pPr>
+      <w:r>
+        <w:rPr>
+          <w:rFonts w:ascii="Times" w:eastAsia="Times" w:hAnsi="Times" w:cs="Times"/>
+          <w:color w:val="000000" w:themeColor="text1"/>
+        </w:rPr>
+        <w:t>    )</w:t>
+      </w:r>
+    </w:p>
+    <w:p>
+      <w:pPr>
+        <w:pStyle w:val="Paragraphedeliste"/>
+        <w:spacing w:after="0"/>
+        <w:rPr>
+          <w:rFonts w:ascii="Times" w:eastAsia="Times" w:hAnsi="Times" w:cs="Times"/>
+          <w:color w:val="000000" w:themeColor="text1"/>
+        </w:rPr>
+      </w:pPr>
+    </w:p>
+    <w:p>
+      <w:pPr>
+        <w:pStyle w:val="Paragraphedeliste"/>
+        <w:rPr>
+          <w:rFonts w:ascii="Times" w:eastAsia="Times" w:hAnsi="Times" w:cs="Times"/>
+          <w:color w:val="000000" w:themeColor="text1"/>
+        </w:rPr>
+      </w:pPr>
+      <w:r>
+        <w:rPr>
+          <w:rFonts w:ascii="Times" w:eastAsia="Times" w:hAnsi="Times" w:cs="Times"/>
+          <w:color w:val="000000" w:themeColor="text1"/>
+        </w:rPr>
+        <w:t># =========================</w:t>
+      </w:r>
+    </w:p>
+    <w:p>
+      <w:pPr>
+        <w:pStyle w:val="Paragraphedeliste"/>
+        <w:rPr>
+          <w:rFonts w:ascii="Times" w:eastAsia="Times" w:hAnsi="Times" w:cs="Times"/>
+          <w:color w:val="000000" w:themeColor="text1"/>
+        </w:rPr>
+      </w:pPr>
+      <w:r>
+        <w:rPr>
+          <w:rFonts w:ascii="Times" w:eastAsia="Times" w:hAnsi="Times" w:cs="Times"/>
+          <w:color w:val="000000" w:themeColor="text1"/>
+        </w:rPr>
+        <w:t># 1️</w:t>
+      </w:r>
+      <w:r>
+        <w:rPr>
+          <w:rFonts w:ascii="Segoe UI Symbol" w:eastAsia="Times" w:hAnsi="Segoe UI Symbol" w:cs="Segoe UI Symbol"/>
+          <w:color w:val="000000" w:themeColor="text1"/>
+        </w:rPr>
+        <w:t>⃣</w:t>
+      </w:r>
+      <w:r>
+        <w:rPr>
+          <w:rFonts w:ascii="Times" w:eastAsia="Times" w:hAnsi="Times" w:cs="Times"/>
+          <w:color w:val="000000" w:themeColor="text1"/>
+        </w:rPr>
+        <w:t xml:space="preserve"> RÉCUPÉRER TOUS LES MAGASINS</w:t>
+      </w:r>
+    </w:p>
+    <w:p>
+      <w:pPr>
+        <w:pStyle w:val="Paragraphedeliste"/>
+        <w:rPr>
+          <w:rFonts w:ascii="Times" w:eastAsia="Times" w:hAnsi="Times" w:cs="Times"/>
+          <w:color w:val="000000" w:themeColor="text1"/>
+          <w:lang w:val="en-US"/>
+        </w:rPr>
+      </w:pPr>
+      <w:r>
+        <w:rPr>
+          <w:rFonts w:ascii="Times" w:eastAsia="Times" w:hAnsi="Times" w:cs="Times"/>
+          <w:color w:val="000000" w:themeColor="text1"/>
+          <w:lang w:val="en-US"/>
+        </w:rPr>
+        <w:t># =========================</w:t>
+      </w:r>
+    </w:p>
+    <w:p>
+      <w:pPr>
+        <w:pStyle w:val="Paragraphedeliste"/>
+        <w:rPr>
+          <w:rFonts w:ascii="Times" w:eastAsia="Times" w:hAnsi="Times" w:cs="Times"/>
+          <w:color w:val="000000" w:themeColor="text1"/>
+          <w:lang w:val="en-US"/>
+        </w:rPr>
+      </w:pPr>
+    </w:p>
+    <w:p>
+      <w:pPr>
+        <w:pStyle w:val="Paragraphedeliste"/>
+        <w:rPr>
+          <w:rFonts w:ascii="Times" w:eastAsia="Times" w:hAnsi="Times" w:cs="Times"/>
+          <w:color w:val="000000" w:themeColor="text1"/>
+          <w:lang w:val="en-US"/>
+        </w:rPr>
+      </w:pPr>
+      <w:r>
+        <w:rPr>
+          <w:rFonts w:ascii="Times" w:eastAsia="Times" w:hAnsi="Times" w:cs="Times"/>
+          <w:color w:val="000000" w:themeColor="text1"/>
+          <w:lang w:val="en-US"/>
+        </w:rPr>
+        <w:t>def get_all_carrefour_stores(driver):</w:t>
+      </w:r>
+    </w:p>
+    <w:p>
+      <w:pPr>
+        <w:pStyle w:val="Paragraphedeliste"/>
+        <w:rPr>
+          <w:rFonts w:ascii="Times" w:eastAsia="Times" w:hAnsi="Times" w:cs="Times"/>
+          <w:color w:val="000000" w:themeColor="text1"/>
+        </w:rPr>
+      </w:pPr>
+      <w:r>
+        <w:rPr>
+          <w:rFonts w:ascii="Times" w:eastAsia="Times" w:hAnsi="Times" w:cs="Times"/>
+          <w:color w:val="000000" w:themeColor="text1"/>
+          <w:lang w:val="en-US"/>
+        </w:rPr>
+        <w:t xml:space="preserve">    </w:t>
+      </w:r>
+      <w:proofErr w:type="spellStart"/>
+      <w:proofErr w:type="gramStart"/>
+      <w:r>
+        <w:rPr>
+          <w:rFonts w:ascii="Times" w:eastAsia="Times" w:hAnsi="Times" w:cs="Times"/>
+          <w:color w:val="000000" w:themeColor="text1"/>
+        </w:rPr>
+        <w:t>print</w:t>
+      </w:r>
+      <w:proofErr w:type="spellEnd"/>
+      <w:proofErr w:type="gramEnd"/>
+      <w:r>
+        <w:rPr>
+          <w:rFonts w:ascii="Times" w:eastAsia="Times" w:hAnsi="Times" w:cs="Times"/>
+          <w:color w:val="000000" w:themeColor="text1"/>
+        </w:rPr>
+        <w:t>("[INFO] Récupération des magasins Carrefour...")</w:t>
+      </w:r>
+    </w:p>
+    <w:p>
+      <w:pPr>
+        <w:pStyle w:val="Paragraphedeliste"/>
+        <w:rPr>
+          <w:rFonts w:ascii="Times" w:eastAsia="Times" w:hAnsi="Times" w:cs="Times"/>
+          <w:color w:val="000000" w:themeColor="text1"/>
+          <w:lang w:val="en-US"/>
+        </w:rPr>
+      </w:pPr>
+      <w:r>
+        <w:rPr>
+          <w:rFonts w:ascii="Times" w:eastAsia="Times" w:hAnsi="Times" w:cs="Times"/>
+          <w:color w:val="000000" w:themeColor="text1"/>
+        </w:rPr>
+        <w:t xml:space="preserve">    </w:t>
+      </w:r>
+      <w:r>
+        <w:rPr>
+          <w:rFonts w:ascii="Times" w:eastAsia="Times" w:hAnsi="Times" w:cs="Times"/>
+          <w:color w:val="000000" w:themeColor="text1"/>
+          <w:lang w:val="en-US"/>
+        </w:rPr>
+        <w:t>driver.get(f"{BASE_URL}/magasin?sq=magasin&amp;noRedirect")</w:t>
+      </w:r>
+    </w:p>
+    <w:p>
+      <w:pPr>
+        <w:pStyle w:val="Paragraphedeliste"/>
+        <w:rPr>
+          <w:rFonts w:ascii="Times" w:eastAsia="Times" w:hAnsi="Times" w:cs="Times"/>
+          <w:color w:val="000000" w:themeColor="text1"/>
+        </w:rPr>
+      </w:pPr>
+      <w:r>
+        <w:rPr>
+          <w:rFonts w:ascii="Times" w:eastAsia="Times" w:hAnsi="Times" w:cs="Times"/>
+          <w:color w:val="000000" w:themeColor="text1"/>
+          <w:lang w:val="en-US"/>
+        </w:rPr>
+        <w:t xml:space="preserve">    </w:t>
+      </w:r>
+      <w:proofErr w:type="spellStart"/>
+      <w:proofErr w:type="gramStart"/>
+      <w:r>
+        <w:rPr>
+          <w:rFonts w:ascii="Times" w:eastAsia="Times" w:hAnsi="Times" w:cs="Times"/>
+          <w:color w:val="000000" w:themeColor="text1"/>
+        </w:rPr>
+        <w:t>time.sleep</w:t>
+      </w:r>
+      <w:proofErr w:type="spellEnd"/>
+      <w:proofErr w:type="gramEnd"/>
+      <w:r>
+        <w:rPr>
+          <w:rFonts w:ascii="Times" w:eastAsia="Times" w:hAnsi="Times" w:cs="Times"/>
+          <w:color w:val="000000" w:themeColor="text1"/>
+        </w:rPr>
+        <w:t>(8)</w:t>
+      </w:r>
+    </w:p>
+    <w:p>
+      <w:pPr>
+        <w:pStyle w:val="Paragraphedeliste"/>
+        <w:rPr>
+          <w:rFonts w:ascii="Times" w:eastAsia="Times" w:hAnsi="Times" w:cs="Times"/>
+          <w:color w:val="000000" w:themeColor="text1"/>
+        </w:rPr>
+      </w:pPr>
+    </w:p>
+    <w:p>
+      <w:pPr>
+        <w:pStyle w:val="Paragraphedeliste"/>
+        <w:rPr>
+          <w:rFonts w:ascii="Times" w:eastAsia="Times" w:hAnsi="Times" w:cs="Times"/>
+          <w:color w:val="000000" w:themeColor="text1"/>
+        </w:rPr>
+      </w:pPr>
+      <w:r>
+        <w:rPr>
+          <w:rFonts w:ascii="Times" w:eastAsia="Times" w:hAnsi="Times" w:cs="Times"/>
+          <w:color w:val="000000" w:themeColor="text1"/>
+        </w:rPr>
+        <w:t>    # Scroll pour forcer le chargement JS</w:t>
+      </w:r>
+    </w:p>
+    <w:p>
+      <w:pPr>
+        <w:pStyle w:val="Paragraphedeliste"/>
+        <w:rPr>
+          <w:rFonts w:ascii="Times" w:eastAsia="Times" w:hAnsi="Times" w:cs="Times"/>
+          <w:color w:val="000000" w:themeColor="text1"/>
+          <w:lang w:val="en-US"/>
+        </w:rPr>
+      </w:pPr>
+      <w:r>
+        <w:rPr>
+          <w:rFonts w:ascii="Times" w:eastAsia="Times" w:hAnsi="Times" w:cs="Times"/>
+          <w:color w:val="000000" w:themeColor="text1"/>
+        </w:rPr>
+        <w:t xml:space="preserve">    </w:t>
+      </w:r>
+      <w:r>
+        <w:rPr>
+          <w:rFonts w:ascii="Times" w:eastAsia="Times" w:hAnsi="Times" w:cs="Times"/>
+          <w:color w:val="000000" w:themeColor="text1"/>
+          <w:lang w:val="en-US"/>
+        </w:rPr>
+        <w:t>driver.execute_script("window.scrollTo(0, document.body.scrollHeight);")</w:t>
+      </w:r>
+    </w:p>
+    <w:p>
+      <w:pPr>
+        <w:pStyle w:val="Paragraphedeliste"/>
+        <w:rPr>
+          <w:rFonts w:ascii="Times" w:eastAsia="Times" w:hAnsi="Times" w:cs="Times"/>
+          <w:color w:val="000000" w:themeColor="text1"/>
+          <w:lang w:val="en-US"/>
+        </w:rPr>
+      </w:pPr>
+      <w:r>
+        <w:rPr>
+          <w:rFonts w:ascii="Times" w:eastAsia="Times" w:hAnsi="Times" w:cs="Times"/>
+          <w:color w:val="000000" w:themeColor="text1"/>
+          <w:lang w:val="en-US"/>
+        </w:rPr>
+        <w:t>    time.sleep(6)</w:t>
+      </w:r>
+    </w:p>
+    <w:p>
+      <w:pPr>
+        <w:pStyle w:val="Paragraphedeliste"/>
+        <w:rPr>
+          <w:rFonts w:ascii="Times" w:eastAsia="Times" w:hAnsi="Times" w:cs="Times"/>
+          <w:color w:val="000000" w:themeColor="text1"/>
+          <w:lang w:val="en-US"/>
+        </w:rPr>
+      </w:pPr>
+    </w:p>
+    <w:p>
+      <w:pPr>
+        <w:pStyle w:val="Paragraphedeliste"/>
+        <w:rPr>
+          <w:rFonts w:ascii="Times" w:eastAsia="Times" w:hAnsi="Times" w:cs="Times"/>
+          <w:color w:val="000000" w:themeColor="text1"/>
+          <w:lang w:val="en-US"/>
+        </w:rPr>
+      </w:pPr>
+      <w:r>
+        <w:rPr>
+          <w:rFonts w:ascii="Times" w:eastAsia="Times" w:hAnsi="Times" w:cs="Times"/>
+          <w:color w:val="000000" w:themeColor="text1"/>
+          <w:lang w:val="en-US"/>
+        </w:rPr>
+        <w:t>    soup = BeautifulSoup(driver.page_source, "html.parser")</w:t>
+      </w:r>
+    </w:p>
+    <w:p>
+      <w:pPr>
+        <w:pStyle w:val="Paragraphedeliste"/>
+        <w:rPr>
+          <w:rFonts w:ascii="Times" w:eastAsia="Times" w:hAnsi="Times" w:cs="Times"/>
+          <w:color w:val="000000" w:themeColor="text1"/>
+          <w:lang w:val="en-US"/>
+        </w:rPr>
+      </w:pPr>
+      <w:r>
+        <w:rPr>
+          <w:rFonts w:ascii="Times" w:eastAsia="Times" w:hAnsi="Times" w:cs="Times"/>
+          <w:color w:val="000000" w:themeColor="text1"/>
+          <w:lang w:val="en-US"/>
+        </w:rPr>
+        <w:t>    stores = []</w:t>
+      </w:r>
+    </w:p>
+    <w:p>
+      <w:pPr>
+        <w:pStyle w:val="Paragraphedeliste"/>
+        <w:rPr>
+          <w:rFonts w:ascii="Times" w:eastAsia="Times" w:hAnsi="Times" w:cs="Times"/>
+          <w:color w:val="000000" w:themeColor="text1"/>
+          <w:lang w:val="en-US"/>
+        </w:rPr>
+      </w:pPr>
+    </w:p>
+    <w:p>
+      <w:pPr>
+        <w:pStyle w:val="Paragraphedeliste"/>
+        <w:rPr>
+          <w:rFonts w:ascii="Times" w:eastAsia="Times" w:hAnsi="Times" w:cs="Times"/>
+          <w:color w:val="000000" w:themeColor="text1"/>
+          <w:lang w:val="en-US"/>
+        </w:rPr>
+      </w:pPr>
+      <w:r>
+        <w:rPr>
+          <w:rFonts w:ascii="Times" w:eastAsia="Times" w:hAnsi="Times" w:cs="Times"/>
+          <w:color w:val="000000" w:themeColor="text1"/>
+          <w:lang w:val="en-US"/>
+        </w:rPr>
+        <w:t>    links = soup.find_all("a", href=True)</w:t>
+      </w:r>
+    </w:p>
+    <w:p>
+      <w:pPr>
+        <w:pStyle w:val="Paragraphedeliste"/>
+        <w:rPr>
+          <w:rFonts w:ascii="Times" w:eastAsia="Times" w:hAnsi="Times" w:cs="Times"/>
+          <w:color w:val="000000" w:themeColor="text1"/>
+          <w:lang w:val="en-US"/>
+        </w:rPr>
+      </w:pPr>
+    </w:p>
+    <w:p>
+      <w:pPr>
+        <w:pStyle w:val="Paragraphedeliste"/>
+        <w:rPr>
+          <w:rFonts w:ascii="Times" w:eastAsia="Times" w:hAnsi="Times" w:cs="Times"/>
+          <w:color w:val="000000" w:themeColor="text1"/>
+          <w:lang w:val="en-US"/>
+        </w:rPr>
+      </w:pPr>
+      <w:r>
+        <w:rPr>
+          <w:rFonts w:ascii="Times" w:eastAsia="Times" w:hAnsi="Times" w:cs="Times"/>
+          <w:color w:val="000000" w:themeColor="text1"/>
+          <w:lang w:val="en-US"/>
+        </w:rPr>
+        <w:t>    for a in links:</w:t>
+      </w:r>
+    </w:p>
+    <w:p>
+      <w:pPr>
+        <w:pStyle w:val="Paragraphedeliste"/>
+        <w:rPr>
+          <w:rFonts w:ascii="Times" w:eastAsia="Times" w:hAnsi="Times" w:cs="Times"/>
+          <w:color w:val="000000" w:themeColor="text1"/>
+          <w:lang w:val="en-US"/>
+        </w:rPr>
+      </w:pPr>
+      <w:r>
+        <w:rPr>
+          <w:rFonts w:ascii="Times" w:eastAsia="Times" w:hAnsi="Times" w:cs="Times"/>
+          <w:color w:val="000000" w:themeColor="text1"/>
+          <w:lang w:val="en-US"/>
+        </w:rPr>
+        <w:t>        href = a["href"]</w:t>
+      </w:r>
+    </w:p>
+    <w:p>
+      <w:pPr>
+        <w:pStyle w:val="Paragraphedeliste"/>
+        <w:rPr>
+          <w:rFonts w:ascii="Times" w:eastAsia="Times" w:hAnsi="Times" w:cs="Times"/>
+          <w:color w:val="000000" w:themeColor="text1"/>
+          <w:lang w:val="en-US"/>
+        </w:rPr>
+      </w:pPr>
+    </w:p>
+    <w:p>
+      <w:pPr>
+        <w:pStyle w:val="Paragraphedeliste"/>
+        <w:rPr>
+          <w:rFonts w:ascii="Times" w:eastAsia="Times" w:hAnsi="Times" w:cs="Times"/>
+          <w:color w:val="000000" w:themeColor="text1"/>
+        </w:rPr>
+      </w:pPr>
+      <w:r>
+        <w:rPr>
+          <w:rFonts w:ascii="Times" w:eastAsia="Times" w:hAnsi="Times" w:cs="Times"/>
+          <w:color w:val="000000" w:themeColor="text1"/>
+          <w:lang w:val="en-US"/>
+        </w:rPr>
+        <w:t xml:space="preserve">        </w:t>
+      </w:r>
+      <w:r>
+        <w:rPr>
+          <w:rFonts w:ascii="Times" w:eastAsia="Times" w:hAnsi="Times" w:cs="Times"/>
+          <w:color w:val="000000" w:themeColor="text1"/>
+        </w:rPr>
+        <w:t># Filtrage strict sur les URLs des magasins</w:t>
+      </w:r>
+    </w:p>
+    <w:p>
+      <w:pPr>
+        <w:pStyle w:val="Paragraphedeliste"/>
+        <w:rPr>
+          <w:rFonts w:ascii="Times" w:eastAsia="Times" w:hAnsi="Times" w:cs="Times"/>
+          <w:color w:val="000000" w:themeColor="text1"/>
+          <w:lang w:val="en-US"/>
+        </w:rPr>
+      </w:pPr>
+      <w:r>
+        <w:rPr>
+          <w:rFonts w:ascii="Times" w:eastAsia="Times" w:hAnsi="Times" w:cs="Times"/>
+          <w:color w:val="000000" w:themeColor="text1"/>
+        </w:rPr>
+        <w:t xml:space="preserve">        </w:t>
+      </w:r>
+      <w:r>
+        <w:rPr>
+          <w:rFonts w:ascii="Times" w:eastAsia="Times" w:hAnsi="Times" w:cs="Times"/>
+          <w:color w:val="000000" w:themeColor="text1"/>
+          <w:lang w:val="en-US"/>
+        </w:rPr>
+        <w:t>if href.startswith("/magasin/") and (</w:t>
+      </w:r>
+    </w:p>
+    <w:p>
+      <w:pPr>
+        <w:pStyle w:val="Paragraphedeliste"/>
+        <w:rPr>
+          <w:rFonts w:ascii="Times" w:eastAsia="Times" w:hAnsi="Times" w:cs="Times"/>
+          <w:color w:val="000000" w:themeColor="text1"/>
+          <w:lang w:val="en-US"/>
+        </w:rPr>
+      </w:pPr>
+      <w:r>
+        <w:rPr>
+          <w:rFonts w:ascii="Times" w:eastAsia="Times" w:hAnsi="Times" w:cs="Times"/>
+          <w:color w:val="000000" w:themeColor="text1"/>
+          <w:lang w:val="en-US"/>
+        </w:rPr>
+        <w:t>            "market-" in href or "carrefour-" in href or "contact-" in href</w:t>
+      </w:r>
+    </w:p>
+    <w:p>
+      <w:pPr>
+        <w:pStyle w:val="Paragraphedeliste"/>
+        <w:rPr>
+          <w:rFonts w:ascii="Times" w:eastAsia="Times" w:hAnsi="Times" w:cs="Times"/>
+          <w:color w:val="000000" w:themeColor="text1"/>
+          <w:lang w:val="en-US"/>
+        </w:rPr>
+      </w:pPr>
+      <w:r>
+        <w:rPr>
+          <w:rFonts w:ascii="Times" w:eastAsia="Times" w:hAnsi="Times" w:cs="Times"/>
+          <w:color w:val="000000" w:themeColor="text1"/>
+          <w:lang w:val="en-US"/>
+        </w:rPr>
+        <w:t>        ):</w:t>
+      </w:r>
+    </w:p>
+    <w:p>
+      <w:pPr>
+        <w:pStyle w:val="Paragraphedeliste"/>
+        <w:rPr>
+          <w:rFonts w:ascii="Times" w:eastAsia="Times" w:hAnsi="Times" w:cs="Times"/>
+          <w:color w:val="000000" w:themeColor="text1"/>
+          <w:lang w:val="en-US"/>
+        </w:rPr>
+      </w:pPr>
+      <w:r>
+        <w:rPr>
+          <w:rFonts w:ascii="Times" w:eastAsia="Times" w:hAnsi="Times" w:cs="Times"/>
+          <w:color w:val="000000" w:themeColor="text1"/>
+          <w:lang w:val="en-US"/>
+        </w:rPr>
+        <w:t>            url = BASE_URL + href</w:t>
+      </w:r>
+    </w:p>
+    <w:p>
+      <w:pPr>
+        <w:pStyle w:val="Paragraphedeliste"/>
+        <w:rPr>
+          <w:rFonts w:ascii="Times" w:eastAsia="Times" w:hAnsi="Times" w:cs="Times"/>
+          <w:color w:val="000000" w:themeColor="text1"/>
+          <w:lang w:val="en-US"/>
+        </w:rPr>
+      </w:pPr>
+      <w:r>
+        <w:rPr>
+          <w:rFonts w:ascii="Times" w:eastAsia="Times" w:hAnsi="Times" w:cs="Times"/>
+          <w:color w:val="000000" w:themeColor="text1"/>
+          <w:lang w:val="en-US"/>
+        </w:rPr>
+        <w:t>            nom = href.replace("/magasin/", "").replace("-", " ").title()</w:t>
+      </w:r>
+    </w:p>
+    <w:p>
+      <w:pPr>
+        <w:pStyle w:val="Paragraphedeliste"/>
+        <w:rPr>
+          <w:rFonts w:ascii="Times" w:eastAsia="Times" w:hAnsi="Times" w:cs="Times"/>
+          <w:color w:val="000000" w:themeColor="text1"/>
+        </w:rPr>
+      </w:pPr>
+      <w:r>
+        <w:rPr>
+          <w:rFonts w:ascii="Times" w:eastAsia="Times" w:hAnsi="Times" w:cs="Times"/>
+          <w:color w:val="000000" w:themeColor="text1"/>
+          <w:lang w:val="en-US"/>
+        </w:rPr>
+        <w:t xml:space="preserve">            </w:t>
+      </w:r>
+      <w:proofErr w:type="spellStart"/>
+      <w:proofErr w:type="gramStart"/>
+      <w:r>
+        <w:rPr>
+          <w:rFonts w:ascii="Times" w:eastAsia="Times" w:hAnsi="Times" w:cs="Times"/>
+          <w:color w:val="000000" w:themeColor="text1"/>
+        </w:rPr>
+        <w:t>stores.append</w:t>
+      </w:r>
+      <w:proofErr w:type="spellEnd"/>
+      <w:proofErr w:type="gramEnd"/>
+      <w:r>
+        <w:rPr>
+          <w:rFonts w:ascii="Times" w:eastAsia="Times" w:hAnsi="Times" w:cs="Times"/>
+          <w:color w:val="000000" w:themeColor="text1"/>
+        </w:rPr>
+        <w:t>({</w:t>
+      </w:r>
+    </w:p>
+    <w:p>
+      <w:pPr>
+        <w:pStyle w:val="Paragraphedeliste"/>
+        <w:rPr>
+          <w:rFonts w:ascii="Times" w:eastAsia="Times" w:hAnsi="Times" w:cs="Times"/>
+          <w:color w:val="000000" w:themeColor="text1"/>
+        </w:rPr>
+      </w:pPr>
+      <w:r>
+        <w:rPr>
+          <w:rFonts w:ascii="Times" w:eastAsia="Times" w:hAnsi="Times" w:cs="Times"/>
+          <w:color w:val="000000" w:themeColor="text1"/>
+        </w:rPr>
+        <w:t>                "nom</w:t>
+      </w:r>
+      <w:proofErr w:type="gramStart"/>
+      <w:r>
+        <w:rPr>
+          <w:rFonts w:ascii="Times" w:eastAsia="Times" w:hAnsi="Times" w:cs="Times"/>
+          <w:color w:val="000000" w:themeColor="text1"/>
+        </w:rPr>
+        <w:t>":</w:t>
+      </w:r>
+      <w:proofErr w:type="gramEnd"/>
+      <w:r>
+        <w:rPr>
+          <w:rFonts w:ascii="Times" w:eastAsia="Times" w:hAnsi="Times" w:cs="Times"/>
+          <w:color w:val="000000" w:themeColor="text1"/>
+        </w:rPr>
+        <w:t xml:space="preserve"> nom,</w:t>
+      </w:r>
+    </w:p>
+    <w:p>
+      <w:pPr>
+        <w:pStyle w:val="Paragraphedeliste"/>
+        <w:rPr>
+          <w:rFonts w:ascii="Times" w:eastAsia="Times" w:hAnsi="Times" w:cs="Times"/>
+          <w:color w:val="000000" w:themeColor="text1"/>
+        </w:rPr>
+      </w:pPr>
+      <w:r>
+        <w:rPr>
+          <w:rFonts w:ascii="Times" w:eastAsia="Times" w:hAnsi="Times" w:cs="Times"/>
+          <w:color w:val="000000" w:themeColor="text1"/>
+        </w:rPr>
+        <w:t>                "url</w:t>
+      </w:r>
+      <w:proofErr w:type="gramStart"/>
+      <w:r>
+        <w:rPr>
+          <w:rFonts w:ascii="Times" w:eastAsia="Times" w:hAnsi="Times" w:cs="Times"/>
+          <w:color w:val="000000" w:themeColor="text1"/>
+        </w:rPr>
+        <w:t>":</w:t>
+      </w:r>
+      <w:proofErr w:type="gramEnd"/>
+      <w:r>
+        <w:rPr>
+          <w:rFonts w:ascii="Times" w:eastAsia="Times" w:hAnsi="Times" w:cs="Times"/>
+          <w:color w:val="000000" w:themeColor="text1"/>
+        </w:rPr>
+        <w:t xml:space="preserve"> url</w:t>
+      </w:r>
+    </w:p>
+    <w:p>
+      <w:pPr>
+        <w:pStyle w:val="Paragraphedeliste"/>
+        <w:rPr>
+          <w:rFonts w:ascii="Times" w:eastAsia="Times" w:hAnsi="Times" w:cs="Times"/>
+          <w:color w:val="000000" w:themeColor="text1"/>
+        </w:rPr>
+      </w:pPr>
+      <w:r>
+        <w:rPr>
+          <w:rFonts w:ascii="Times" w:eastAsia="Times" w:hAnsi="Times" w:cs="Times"/>
+          <w:color w:val="000000" w:themeColor="text1"/>
+        </w:rPr>
+        <w:t>            })</w:t>
+      </w:r>
+    </w:p>
+    <w:p>
+      <w:pPr>
+        <w:pStyle w:val="Paragraphedeliste"/>
+        <w:rPr>
+          <w:rFonts w:ascii="Times" w:eastAsia="Times" w:hAnsi="Times" w:cs="Times"/>
+          <w:color w:val="000000" w:themeColor="text1"/>
+        </w:rPr>
+      </w:pPr>
+    </w:p>
+    <w:p>
+      <w:pPr>
+        <w:pStyle w:val="Paragraphedeliste"/>
+        <w:rPr>
+          <w:rFonts w:ascii="Times" w:eastAsia="Times" w:hAnsi="Times" w:cs="Times"/>
+          <w:color w:val="000000" w:themeColor="text1"/>
+        </w:rPr>
+      </w:pPr>
+      <w:r>
+        <w:rPr>
+          <w:rFonts w:ascii="Times" w:eastAsia="Times" w:hAnsi="Times" w:cs="Times"/>
+          <w:color w:val="000000" w:themeColor="text1"/>
+        </w:rPr>
+        <w:t>    # Supprimer doublons</w:t>
+      </w:r>
+    </w:p>
+    <w:p>
+      <w:pPr>
+        <w:pStyle w:val="Paragraphedeliste"/>
+        <w:rPr>
+          <w:rFonts w:ascii="Times" w:eastAsia="Times" w:hAnsi="Times" w:cs="Times"/>
+          <w:color w:val="000000" w:themeColor="text1"/>
+          <w:lang w:val="en-US"/>
+        </w:rPr>
+      </w:pPr>
+      <w:r>
+        <w:rPr>
+          <w:rFonts w:ascii="Times" w:eastAsia="Times" w:hAnsi="Times" w:cs="Times"/>
+          <w:color w:val="000000" w:themeColor="text1"/>
+        </w:rPr>
+        <w:lastRenderedPageBreak/>
+        <w:t xml:space="preserve">    </w:t>
+      </w:r>
+      <w:r>
+        <w:rPr>
+          <w:rFonts w:ascii="Times" w:eastAsia="Times" w:hAnsi="Times" w:cs="Times"/>
+          <w:color w:val="000000" w:themeColor="text1"/>
+          <w:lang w:val="en-US"/>
+        </w:rPr>
+        <w:t>unique = {s["url"]: s for s in stores}</w:t>
+      </w:r>
+    </w:p>
+    <w:p>
+      <w:pPr>
+        <w:pStyle w:val="Paragraphedeliste"/>
+        <w:rPr>
+          <w:rFonts w:ascii="Times" w:eastAsia="Times" w:hAnsi="Times" w:cs="Times"/>
+          <w:color w:val="000000" w:themeColor="text1"/>
+          <w:lang w:val="en-US"/>
+        </w:rPr>
+      </w:pPr>
+      <w:r>
+        <w:rPr>
+          <w:rFonts w:ascii="Times" w:eastAsia="Times" w:hAnsi="Times" w:cs="Times"/>
+          <w:color w:val="000000" w:themeColor="text1"/>
+          <w:lang w:val="en-US"/>
+        </w:rPr>
+        <w:t>    stores = list(unique.values())</w:t>
+      </w:r>
+    </w:p>
+    <w:p>
+      <w:pPr>
+        <w:pStyle w:val="Paragraphedeliste"/>
+        <w:rPr>
+          <w:rFonts w:ascii="Times" w:eastAsia="Times" w:hAnsi="Times" w:cs="Times"/>
+          <w:color w:val="000000" w:themeColor="text1"/>
+          <w:lang w:val="en-US"/>
+        </w:rPr>
+      </w:pPr>
+    </w:p>
+    <w:p>
+      <w:pPr>
+        <w:pStyle w:val="Paragraphedeliste"/>
+        <w:rPr>
+          <w:rFonts w:ascii="Times" w:eastAsia="Times" w:hAnsi="Times" w:cs="Times"/>
+          <w:color w:val="000000" w:themeColor="text1"/>
+          <w:lang w:val="en-US"/>
+        </w:rPr>
+      </w:pPr>
+      <w:r>
+        <w:rPr>
+          <w:rFonts w:ascii="Times" w:eastAsia="Times" w:hAnsi="Times" w:cs="Times"/>
+          <w:color w:val="000000" w:themeColor="text1"/>
+          <w:lang w:val="en-US"/>
+        </w:rPr>
+        <w:t>    print(f"[OK] {len(stores)} magasins trouvés")</w:t>
+      </w:r>
+    </w:p>
+    <w:p>
+      <w:pPr>
+        <w:pStyle w:val="Paragraphedeliste"/>
+        <w:rPr>
+          <w:rFonts w:ascii="Times" w:eastAsia="Times" w:hAnsi="Times" w:cs="Times"/>
+          <w:color w:val="000000" w:themeColor="text1"/>
+          <w:lang w:val="en-US"/>
+        </w:rPr>
+      </w:pPr>
+      <w:r>
+        <w:rPr>
+          <w:rFonts w:ascii="Times" w:eastAsia="Times" w:hAnsi="Times" w:cs="Times"/>
+          <w:color w:val="000000" w:themeColor="text1"/>
+          <w:lang w:val="en-US"/>
+        </w:rPr>
+        <w:t>    return stores</w:t>
+      </w:r>
+    </w:p>
+    <w:p>
+      <w:pPr>
+        <w:pStyle w:val="Paragraphedeliste"/>
+        <w:spacing w:after="0"/>
+        <w:rPr>
+          <w:rFonts w:ascii="Times" w:eastAsia="Times" w:hAnsi="Times" w:cs="Times"/>
+          <w:color w:val="000000" w:themeColor="text1"/>
+          <w:lang w:val="en-US"/>
+        </w:rPr>
+      </w:pPr>
+    </w:p>
+    <w:p>
+      <w:pPr>
+        <w:pStyle w:val="Paragraphedeliste"/>
+        <w:rPr>
+          <w:rFonts w:ascii="Times" w:eastAsia="Times" w:hAnsi="Times" w:cs="Times"/>
+          <w:color w:val="000000" w:themeColor="text1"/>
+          <w:lang w:val="en-US"/>
+        </w:rPr>
+      </w:pPr>
+      <w:r>
+        <w:rPr>
+          <w:rFonts w:ascii="Times" w:eastAsia="Times" w:hAnsi="Times" w:cs="Times"/>
+          <w:color w:val="000000" w:themeColor="text1"/>
+          <w:lang w:val="en-US"/>
+        </w:rPr>
+        <w:t># =========================</w:t>
+      </w:r>
+    </w:p>
+    <w:p>
+      <w:pPr>
+        <w:pStyle w:val="Paragraphedeliste"/>
+        <w:rPr>
+          <w:rFonts w:ascii="Times" w:eastAsia="Times" w:hAnsi="Times" w:cs="Times"/>
+          <w:color w:val="000000" w:themeColor="text1"/>
+          <w:lang w:val="en-US"/>
+        </w:rPr>
+      </w:pPr>
+      <w:r>
+        <w:rPr>
+          <w:rFonts w:ascii="Times" w:eastAsia="Times" w:hAnsi="Times" w:cs="Times"/>
+          <w:color w:val="000000" w:themeColor="text1"/>
+          <w:lang w:val="en-US"/>
+        </w:rPr>
+        <w:t># 2</w:t>
+      </w:r>
+      <w:r>
+        <w:rPr>
+          <w:rFonts w:ascii="Times" w:eastAsia="Times" w:hAnsi="Times" w:cs="Times"/>
+          <w:color w:val="000000" w:themeColor="text1"/>
+        </w:rPr>
+        <w:t>️</w:t>
+      </w:r>
+      <w:r>
+        <w:rPr>
+          <w:rFonts w:ascii="Segoe UI Symbol" w:eastAsia="Times" w:hAnsi="Segoe UI Symbol" w:cs="Segoe UI Symbol"/>
+          <w:color w:val="000000" w:themeColor="text1"/>
+          <w:lang w:val="en-US"/>
+        </w:rPr>
+        <w:t>⃣</w:t>
+      </w:r>
+      <w:r>
+        <w:rPr>
+          <w:rFonts w:ascii="Times" w:eastAsia="Times" w:hAnsi="Times" w:cs="Times"/>
+          <w:color w:val="000000" w:themeColor="text1"/>
+          <w:lang w:val="en-US"/>
+        </w:rPr>
+        <w:t xml:space="preserve"> ACTIVER UN MAGASIN</w:t>
+      </w:r>
+    </w:p>
+    <w:p>
+      <w:pPr>
+        <w:pStyle w:val="Paragraphedeliste"/>
+        <w:rPr>
+          <w:rFonts w:ascii="Times" w:eastAsia="Times" w:hAnsi="Times" w:cs="Times"/>
+          <w:color w:val="000000" w:themeColor="text1"/>
+          <w:lang w:val="en-US"/>
+        </w:rPr>
+      </w:pPr>
+      <w:r>
+        <w:rPr>
+          <w:rFonts w:ascii="Times" w:eastAsia="Times" w:hAnsi="Times" w:cs="Times"/>
+          <w:color w:val="000000" w:themeColor="text1"/>
+          <w:lang w:val="en-US"/>
+        </w:rPr>
+        <w:t># =========================</w:t>
+      </w:r>
+    </w:p>
+    <w:p>
+      <w:pPr>
+        <w:pStyle w:val="Paragraphedeliste"/>
+        <w:rPr>
+          <w:rFonts w:ascii="Times" w:eastAsia="Times" w:hAnsi="Times" w:cs="Times"/>
+          <w:color w:val="000000" w:themeColor="text1"/>
+          <w:lang w:val="en-US"/>
+        </w:rPr>
+      </w:pPr>
+    </w:p>
+    <w:p>
+      <w:pPr>
+        <w:pStyle w:val="Paragraphedeliste"/>
+        <w:rPr>
+          <w:rFonts w:ascii="Times" w:eastAsia="Times" w:hAnsi="Times" w:cs="Times"/>
+          <w:color w:val="000000" w:themeColor="text1"/>
+          <w:lang w:val="en-US"/>
+        </w:rPr>
+      </w:pPr>
+      <w:r>
+        <w:rPr>
+          <w:rFonts w:ascii="Times" w:eastAsia="Times" w:hAnsi="Times" w:cs="Times"/>
+          <w:color w:val="000000" w:themeColor="text1"/>
+          <w:lang w:val="en-US"/>
+        </w:rPr>
+        <w:t>def set_store(driver, store):</w:t>
+      </w:r>
+    </w:p>
+    <w:p>
+      <w:pPr>
+        <w:pStyle w:val="Paragraphedeliste"/>
+        <w:rPr>
+          <w:rFonts w:ascii="Times" w:eastAsia="Times" w:hAnsi="Times" w:cs="Times"/>
+          <w:color w:val="000000" w:themeColor="text1"/>
+          <w:lang w:val="en-US"/>
+        </w:rPr>
+      </w:pPr>
+      <w:r>
+        <w:rPr>
+          <w:rFonts w:ascii="Times" w:eastAsia="Times" w:hAnsi="Times" w:cs="Times"/>
+          <w:color w:val="000000" w:themeColor="text1"/>
+          <w:lang w:val="en-US"/>
+        </w:rPr>
+        <w:t>    print(f"[MAGASIN] Activation : {store['nom']}")</w:t>
+      </w:r>
+    </w:p>
+    <w:p>
+      <w:pPr>
+        <w:pStyle w:val="Paragraphedeliste"/>
+        <w:rPr>
+          <w:rFonts w:ascii="Times" w:eastAsia="Times" w:hAnsi="Times" w:cs="Times"/>
+          <w:color w:val="000000" w:themeColor="text1"/>
+          <w:lang w:val="en-US"/>
+        </w:rPr>
+      </w:pPr>
+      <w:r>
+        <w:rPr>
+          <w:rFonts w:ascii="Times" w:eastAsia="Times" w:hAnsi="Times" w:cs="Times"/>
+          <w:color w:val="000000" w:themeColor="text1"/>
+          <w:lang w:val="en-US"/>
+        </w:rPr>
+        <w:t>    driver.get(store["url"])</w:t>
+      </w:r>
+    </w:p>
+    <w:p>
+      <w:pPr>
+        <w:pStyle w:val="Paragraphedeliste"/>
+        <w:rPr>
+          <w:rFonts w:ascii="Times" w:eastAsia="Times" w:hAnsi="Times" w:cs="Times"/>
+          <w:color w:val="000000" w:themeColor="text1"/>
+        </w:rPr>
+      </w:pPr>
+      <w:r>
+        <w:rPr>
+          <w:rFonts w:ascii="Times" w:eastAsia="Times" w:hAnsi="Times" w:cs="Times"/>
+          <w:color w:val="000000" w:themeColor="text1"/>
+          <w:lang w:val="en-US"/>
+        </w:rPr>
+        <w:t xml:space="preserve">    </w:t>
+      </w:r>
+      <w:proofErr w:type="spellStart"/>
+      <w:proofErr w:type="gramStart"/>
+      <w:r>
+        <w:rPr>
+          <w:rFonts w:ascii="Times" w:eastAsia="Times" w:hAnsi="Times" w:cs="Times"/>
+          <w:color w:val="000000" w:themeColor="text1"/>
+        </w:rPr>
+        <w:t>time.sleep</w:t>
+      </w:r>
+      <w:proofErr w:type="spellEnd"/>
+      <w:proofErr w:type="gramEnd"/>
+      <w:r>
+        <w:rPr>
+          <w:rFonts w:ascii="Times" w:eastAsia="Times" w:hAnsi="Times" w:cs="Times"/>
+          <w:color w:val="000000" w:themeColor="text1"/>
+        </w:rPr>
+        <w:t>(</w:t>
+      </w:r>
+      <w:proofErr w:type="spellStart"/>
+      <w:proofErr w:type="gramStart"/>
+      <w:r>
+        <w:rPr>
+          <w:rFonts w:ascii="Times" w:eastAsia="Times" w:hAnsi="Times" w:cs="Times"/>
+          <w:color w:val="000000" w:themeColor="text1"/>
+        </w:rPr>
+        <w:t>random.uniform</w:t>
+      </w:r>
+      <w:proofErr w:type="spellEnd"/>
+      <w:proofErr w:type="gramEnd"/>
+      <w:r>
+        <w:rPr>
+          <w:rFonts w:ascii="Times" w:eastAsia="Times" w:hAnsi="Times" w:cs="Times"/>
+          <w:color w:val="000000" w:themeColor="text1"/>
+        </w:rPr>
+        <w:t>(4, 6))</w:t>
+      </w:r>
+    </w:p>
+    <w:p>
+      <w:pPr>
+        <w:pStyle w:val="Paragraphedeliste"/>
+        <w:spacing w:after="0"/>
+        <w:rPr>
+          <w:rFonts w:ascii="Times" w:eastAsia="Times" w:hAnsi="Times" w:cs="Times"/>
+          <w:color w:val="000000" w:themeColor="text1"/>
+        </w:rPr>
+      </w:pPr>
+    </w:p>
+    <w:p>
+      <w:pPr>
+        <w:pStyle w:val="Paragraphedeliste"/>
+        <w:rPr>
+          <w:rFonts w:ascii="Times" w:eastAsia="Times" w:hAnsi="Times" w:cs="Times"/>
+          <w:color w:val="000000" w:themeColor="text1"/>
+        </w:rPr>
+      </w:pPr>
+      <w:r>
+        <w:rPr>
+          <w:rFonts w:ascii="Times" w:eastAsia="Times" w:hAnsi="Times" w:cs="Times"/>
+          <w:color w:val="000000" w:themeColor="text1"/>
+        </w:rPr>
+        <w:t># =========================</w:t>
+      </w:r>
+    </w:p>
+    <w:p>
+      <w:pPr>
+        <w:pStyle w:val="Paragraphedeliste"/>
+        <w:rPr>
+          <w:rFonts w:ascii="Times" w:eastAsia="Times" w:hAnsi="Times" w:cs="Times"/>
+          <w:color w:val="000000" w:themeColor="text1"/>
+        </w:rPr>
+      </w:pPr>
+      <w:r>
+        <w:rPr>
+          <w:rFonts w:ascii="Times" w:eastAsia="Times" w:hAnsi="Times" w:cs="Times"/>
+          <w:color w:val="000000" w:themeColor="text1"/>
+        </w:rPr>
+        <w:t># 3️</w:t>
+      </w:r>
+      <w:r>
+        <w:rPr>
+          <w:rFonts w:ascii="Segoe UI Symbol" w:eastAsia="Times" w:hAnsi="Segoe UI Symbol" w:cs="Segoe UI Symbol"/>
+          <w:color w:val="000000" w:themeColor="text1"/>
+        </w:rPr>
+        <w:t>⃣</w:t>
+      </w:r>
+      <w:r>
+        <w:rPr>
+          <w:rFonts w:ascii="Times" w:eastAsia="Times" w:hAnsi="Times" w:cs="Times"/>
+          <w:color w:val="000000" w:themeColor="text1"/>
+        </w:rPr>
+        <w:t xml:space="preserve"> SCRAPER UNE CATÉGORIE POUR UN MAGASIN</w:t>
+      </w:r>
+    </w:p>
+    <w:p>
+      <w:pPr>
+        <w:pStyle w:val="Paragraphedeliste"/>
+        <w:rPr>
+          <w:rFonts w:ascii="Times" w:eastAsia="Times" w:hAnsi="Times" w:cs="Times"/>
+          <w:color w:val="000000" w:themeColor="text1"/>
+          <w:lang w:val="en-US"/>
+        </w:rPr>
+      </w:pPr>
+      <w:r>
+        <w:rPr>
+          <w:rFonts w:ascii="Times" w:eastAsia="Times" w:hAnsi="Times" w:cs="Times"/>
+          <w:color w:val="000000" w:themeColor="text1"/>
+          <w:lang w:val="en-US"/>
+        </w:rPr>
+        <w:t># =========================</w:t>
+      </w:r>
+    </w:p>
+    <w:p>
+      <w:pPr>
+        <w:pStyle w:val="Paragraphedeliste"/>
+        <w:rPr>
+          <w:rFonts w:ascii="Times" w:eastAsia="Times" w:hAnsi="Times" w:cs="Times"/>
+          <w:color w:val="000000" w:themeColor="text1"/>
+          <w:lang w:val="en-US"/>
+        </w:rPr>
+      </w:pPr>
+    </w:p>
+    <w:p>
+      <w:pPr>
+        <w:pStyle w:val="Paragraphedeliste"/>
+        <w:rPr>
+          <w:rFonts w:ascii="Times" w:eastAsia="Times" w:hAnsi="Times" w:cs="Times"/>
+          <w:color w:val="000000" w:themeColor="text1"/>
+          <w:lang w:val="en-US"/>
+        </w:rPr>
+      </w:pPr>
+      <w:r>
+        <w:rPr>
+          <w:rFonts w:ascii="Times" w:eastAsia="Times" w:hAnsi="Times" w:cs="Times"/>
+          <w:color w:val="000000" w:themeColor="text1"/>
+          <w:lang w:val="en-US"/>
+        </w:rPr>
+        <w:t>def scrape_category_for_store(driver, category_url, store, category_name):</w:t>
+      </w:r>
+    </w:p>
+    <w:p>
+      <w:pPr>
+        <w:pStyle w:val="Paragraphedeliste"/>
+        <w:rPr>
+          <w:rFonts w:ascii="Times" w:eastAsia="Times" w:hAnsi="Times" w:cs="Times"/>
+          <w:color w:val="000000" w:themeColor="text1"/>
+          <w:lang w:val="en-US"/>
+        </w:rPr>
+      </w:pPr>
+      <w:r>
+        <w:rPr>
+          <w:rFonts w:ascii="Times" w:eastAsia="Times" w:hAnsi="Times" w:cs="Times"/>
+          <w:color w:val="000000" w:themeColor="text1"/>
+          <w:lang w:val="en-US"/>
+        </w:rPr>
+        <w:t>    print(f"  </w:t>
+      </w:r>
+      <w:r>
+        <w:rPr>
+          <w:rFonts w:ascii="Cambria Math" w:eastAsia="Times" w:hAnsi="Cambria Math" w:cs="Cambria Math"/>
+          <w:color w:val="000000" w:themeColor="text1"/>
+          <w:lang w:val="en-US"/>
+        </w:rPr>
+        <w:t>↳</w:t>
+      </w:r>
+      <w:r>
+        <w:rPr>
+          <w:rFonts w:ascii="Times" w:eastAsia="Times" w:hAnsi="Times" w:cs="Times"/>
+          <w:color w:val="000000" w:themeColor="text1"/>
+          <w:lang w:val="en-US"/>
+        </w:rPr>
+        <w:t xml:space="preserve"> Catégorie : {category_name}")</w:t>
+      </w:r>
+    </w:p>
+    <w:p>
+      <w:pPr>
+        <w:pStyle w:val="Paragraphedeliste"/>
+        <w:rPr>
+          <w:rFonts w:ascii="Times" w:eastAsia="Times" w:hAnsi="Times" w:cs="Times"/>
+          <w:color w:val="000000" w:themeColor="text1"/>
+          <w:lang w:val="en-US"/>
+        </w:rPr>
+      </w:pPr>
+      <w:r>
+        <w:rPr>
+          <w:rFonts w:ascii="Times" w:eastAsia="Times" w:hAnsi="Times" w:cs="Times"/>
+          <w:color w:val="000000" w:themeColor="text1"/>
+          <w:lang w:val="en-US"/>
+        </w:rPr>
+        <w:t>    driver.get(category_url)</w:t>
+      </w:r>
+    </w:p>
+    <w:p>
+      <w:pPr>
+        <w:pStyle w:val="Paragraphedeliste"/>
+        <w:rPr>
+          <w:rFonts w:ascii="Times" w:eastAsia="Times" w:hAnsi="Times" w:cs="Times"/>
+          <w:color w:val="000000" w:themeColor="text1"/>
+          <w:lang w:val="en-US"/>
+        </w:rPr>
+      </w:pPr>
+      <w:r>
+        <w:rPr>
+          <w:rFonts w:ascii="Times" w:eastAsia="Times" w:hAnsi="Times" w:cs="Times"/>
+          <w:color w:val="000000" w:themeColor="text1"/>
+          <w:lang w:val="en-US"/>
+        </w:rPr>
+        <w:t>    time.sleep(random.uniform(4, 6))</w:t>
+      </w:r>
+    </w:p>
+    <w:p>
+      <w:pPr>
+        <w:pStyle w:val="Paragraphedeliste"/>
+        <w:rPr>
+          <w:rFonts w:ascii="Times" w:eastAsia="Times" w:hAnsi="Times" w:cs="Times"/>
+          <w:color w:val="000000" w:themeColor="text1"/>
+          <w:lang w:val="en-US"/>
+        </w:rPr>
+      </w:pPr>
+    </w:p>
+    <w:p>
+      <w:pPr>
+        <w:pStyle w:val="Paragraphedeliste"/>
+        <w:rPr>
+          <w:rFonts w:ascii="Times" w:eastAsia="Times" w:hAnsi="Times" w:cs="Times"/>
+          <w:color w:val="000000" w:themeColor="text1"/>
+        </w:rPr>
+      </w:pPr>
+      <w:r>
+        <w:rPr>
+          <w:rFonts w:ascii="Times" w:eastAsia="Times" w:hAnsi="Times" w:cs="Times"/>
+          <w:color w:val="000000" w:themeColor="text1"/>
+          <w:lang w:val="en-US"/>
+        </w:rPr>
+        <w:t xml:space="preserve">    </w:t>
+      </w:r>
+      <w:proofErr w:type="spellStart"/>
+      <w:proofErr w:type="gramStart"/>
+      <w:r>
+        <w:rPr>
+          <w:rFonts w:ascii="Times" w:eastAsia="Times" w:hAnsi="Times" w:cs="Times"/>
+          <w:color w:val="000000" w:themeColor="text1"/>
+        </w:rPr>
+        <w:t>soup</w:t>
+      </w:r>
+      <w:proofErr w:type="spellEnd"/>
+      <w:proofErr w:type="gramEnd"/>
+      <w:r>
+        <w:rPr>
+          <w:rFonts w:ascii="Times" w:eastAsia="Times" w:hAnsi="Times" w:cs="Times"/>
+          <w:color w:val="000000" w:themeColor="text1"/>
+        </w:rPr>
+        <w:t xml:space="preserve"> = </w:t>
+      </w:r>
+      <w:proofErr w:type="spellStart"/>
+      <w:proofErr w:type="gramStart"/>
+      <w:r>
+        <w:rPr>
+          <w:rFonts w:ascii="Times" w:eastAsia="Times" w:hAnsi="Times" w:cs="Times"/>
+          <w:color w:val="000000" w:themeColor="text1"/>
+        </w:rPr>
+        <w:t>BeautifulSoup</w:t>
+      </w:r>
+      <w:proofErr w:type="spellEnd"/>
+      <w:r>
+        <w:rPr>
+          <w:rFonts w:ascii="Times" w:eastAsia="Times" w:hAnsi="Times" w:cs="Times"/>
+          <w:color w:val="000000" w:themeColor="text1"/>
+        </w:rPr>
+        <w:t>(</w:t>
+      </w:r>
+      <w:proofErr w:type="spellStart"/>
+      <w:r>
+        <w:rPr>
+          <w:rFonts w:ascii="Times" w:eastAsia="Times" w:hAnsi="Times" w:cs="Times"/>
+          <w:color w:val="000000" w:themeColor="text1"/>
+        </w:rPr>
+        <w:t>driver.page</w:t>
+      </w:r>
+      <w:proofErr w:type="gramEnd"/>
+      <w:r>
+        <w:rPr>
+          <w:rFonts w:ascii="Times" w:eastAsia="Times" w:hAnsi="Times" w:cs="Times"/>
+          <w:color w:val="000000" w:themeColor="text1"/>
+        </w:rPr>
+        <w:t>_source</w:t>
+      </w:r>
+      <w:proofErr w:type="spellEnd"/>
+      <w:r>
+        <w:rPr>
+          <w:rFonts w:ascii="Times" w:eastAsia="Times" w:hAnsi="Times" w:cs="Times"/>
+          <w:color w:val="000000" w:themeColor="text1"/>
+        </w:rPr>
+        <w:t>, "</w:t>
+      </w:r>
+      <w:proofErr w:type="spellStart"/>
+      <w:proofErr w:type="gramStart"/>
+      <w:r>
+        <w:rPr>
+          <w:rFonts w:ascii="Times" w:eastAsia="Times" w:hAnsi="Times" w:cs="Times"/>
+          <w:color w:val="000000" w:themeColor="text1"/>
+        </w:rPr>
+        <w:t>html.parser</w:t>
+      </w:r>
+      <w:proofErr w:type="spellEnd"/>
+      <w:proofErr w:type="gramEnd"/>
+      <w:r>
+        <w:rPr>
+          <w:rFonts w:ascii="Times" w:eastAsia="Times" w:hAnsi="Times" w:cs="Times"/>
+          <w:color w:val="000000" w:themeColor="text1"/>
+        </w:rPr>
+        <w:t>")</w:t>
+      </w:r>
+    </w:p>
+    <w:p>
+      <w:pPr>
+        <w:pStyle w:val="Paragraphedeliste"/>
+        <w:rPr>
+          <w:rFonts w:ascii="Times" w:eastAsia="Times" w:hAnsi="Times" w:cs="Times"/>
+          <w:color w:val="000000" w:themeColor="text1"/>
+        </w:rPr>
+      </w:pPr>
+      <w:r>
+        <w:rPr>
+          <w:rFonts w:ascii="Times" w:eastAsia="Times" w:hAnsi="Times" w:cs="Times"/>
+          <w:color w:val="000000" w:themeColor="text1"/>
+        </w:rPr>
+        <w:t xml:space="preserve">    </w:t>
+      </w:r>
+      <w:proofErr w:type="gramStart"/>
+      <w:r>
+        <w:rPr>
+          <w:rFonts w:ascii="Times" w:eastAsia="Times" w:hAnsi="Times" w:cs="Times"/>
+          <w:color w:val="000000" w:themeColor="text1"/>
+        </w:rPr>
+        <w:t>produits</w:t>
+      </w:r>
+      <w:proofErr w:type="gramEnd"/>
+      <w:r>
+        <w:rPr>
+          <w:rFonts w:ascii="Times" w:eastAsia="Times" w:hAnsi="Times" w:cs="Times"/>
+          <w:color w:val="000000" w:themeColor="text1"/>
+        </w:rPr>
+        <w:t xml:space="preserve"> = []</w:t>
+      </w:r>
+    </w:p>
+    <w:p>
+      <w:pPr>
+        <w:pStyle w:val="Paragraphedeliste"/>
+        <w:rPr>
+          <w:rFonts w:ascii="Times" w:eastAsia="Times" w:hAnsi="Times" w:cs="Times"/>
+          <w:color w:val="000000" w:themeColor="text1"/>
+        </w:rPr>
+      </w:pPr>
+    </w:p>
+    <w:p>
+      <w:pPr>
+        <w:pStyle w:val="Paragraphedeliste"/>
+        <w:rPr>
+          <w:rFonts w:ascii="Times" w:eastAsia="Times" w:hAnsi="Times" w:cs="Times"/>
+          <w:color w:val="000000" w:themeColor="text1"/>
+          <w:lang w:val="en-US"/>
+        </w:rPr>
+      </w:pPr>
+      <w:r>
+        <w:rPr>
+          <w:rFonts w:ascii="Times" w:eastAsia="Times" w:hAnsi="Times" w:cs="Times"/>
+          <w:color w:val="000000" w:themeColor="text1"/>
+        </w:rPr>
+        <w:t>   </w:t>
+      </w:r>
+      <w:r>
+        <w:rPr>
+          <w:rFonts w:ascii="Times" w:eastAsia="Times" w:hAnsi="Times" w:cs="Times"/>
+          <w:color w:val="000000" w:themeColor="text1"/>
+          <w:lang w:val="en-US"/>
+        </w:rPr>
+        <w:t>def scrape_category_for_store(driver, category_url, store, category_name):</w:t>
+      </w:r>
+    </w:p>
+    <w:p>
+      <w:pPr>
+        <w:pStyle w:val="Paragraphedeliste"/>
+        <w:rPr>
+          <w:rFonts w:ascii="Times" w:eastAsia="Times" w:hAnsi="Times" w:cs="Times"/>
+          <w:color w:val="000000" w:themeColor="text1"/>
+          <w:lang w:val="en-US"/>
+        </w:rPr>
+      </w:pPr>
+      <w:r>
+        <w:rPr>
+          <w:rFonts w:ascii="Times" w:eastAsia="Times" w:hAnsi="Times" w:cs="Times"/>
+          <w:color w:val="000000" w:themeColor="text1"/>
+          <w:lang w:val="en-US"/>
+        </w:rPr>
+        <w:t>    print(f"  </w:t>
+      </w:r>
+      <w:r>
+        <w:rPr>
+          <w:rFonts w:ascii="Cambria Math" w:eastAsia="Times" w:hAnsi="Cambria Math" w:cs="Cambria Math"/>
+          <w:color w:val="000000" w:themeColor="text1"/>
+          <w:lang w:val="en-US"/>
+        </w:rPr>
+        <w:t>↳</w:t>
+      </w:r>
+      <w:r>
+        <w:rPr>
+          <w:rFonts w:ascii="Times" w:eastAsia="Times" w:hAnsi="Times" w:cs="Times"/>
+          <w:color w:val="000000" w:themeColor="text1"/>
+          <w:lang w:val="en-US"/>
+        </w:rPr>
+        <w:t xml:space="preserve"> Catégorie : {category_name}")</w:t>
+      </w:r>
+    </w:p>
+    <w:p>
+      <w:pPr>
+        <w:pStyle w:val="Paragraphedeliste"/>
+        <w:rPr>
+          <w:rFonts w:ascii="Times" w:eastAsia="Times" w:hAnsi="Times" w:cs="Times"/>
+          <w:color w:val="000000" w:themeColor="text1"/>
+          <w:lang w:val="en-US"/>
+        </w:rPr>
+      </w:pPr>
+      <w:r>
+        <w:rPr>
+          <w:rFonts w:ascii="Times" w:eastAsia="Times" w:hAnsi="Times" w:cs="Times"/>
+          <w:color w:val="000000" w:themeColor="text1"/>
+          <w:lang w:val="en-US"/>
+        </w:rPr>
+        <w:t>    driver.get(category_url)</w:t>
+      </w:r>
+    </w:p>
+    <w:p>
+      <w:pPr>
+        <w:pStyle w:val="Paragraphedeliste"/>
+        <w:rPr>
+          <w:rFonts w:ascii="Times" w:eastAsia="Times" w:hAnsi="Times" w:cs="Times"/>
+          <w:color w:val="000000" w:themeColor="text1"/>
+          <w:lang w:val="en-US"/>
+        </w:rPr>
+      </w:pPr>
+      <w:r>
+        <w:rPr>
+          <w:rFonts w:ascii="Times" w:eastAsia="Times" w:hAnsi="Times" w:cs="Times"/>
+          <w:color w:val="000000" w:themeColor="text1"/>
+          <w:lang w:val="en-US"/>
+        </w:rPr>
+        <w:t>    time.sleep(random.uniform(4, 6))</w:t>
+      </w:r>
+    </w:p>
+    <w:p>
+      <w:pPr>
+        <w:pStyle w:val="Paragraphedeliste"/>
+        <w:rPr>
+          <w:rFonts w:ascii="Times" w:eastAsia="Times" w:hAnsi="Times" w:cs="Times"/>
+          <w:color w:val="000000" w:themeColor="text1"/>
+          <w:lang w:val="en-US"/>
+        </w:rPr>
+      </w:pPr>
+    </w:p>
+    <w:p>
+      <w:pPr>
+        <w:pStyle w:val="Paragraphedeliste"/>
+        <w:rPr>
+          <w:rFonts w:ascii="Times" w:eastAsia="Times" w:hAnsi="Times" w:cs="Times"/>
+          <w:color w:val="000000" w:themeColor="text1"/>
+        </w:rPr>
+      </w:pPr>
+      <w:r>
+        <w:rPr>
+          <w:rFonts w:ascii="Times" w:eastAsia="Times" w:hAnsi="Times" w:cs="Times"/>
+          <w:color w:val="000000" w:themeColor="text1"/>
+          <w:lang w:val="en-US"/>
+        </w:rPr>
+        <w:t xml:space="preserve">    </w:t>
+      </w:r>
+      <w:proofErr w:type="spellStart"/>
+      <w:proofErr w:type="gramStart"/>
+      <w:r>
+        <w:rPr>
+          <w:rFonts w:ascii="Times" w:eastAsia="Times" w:hAnsi="Times" w:cs="Times"/>
+          <w:color w:val="000000" w:themeColor="text1"/>
+        </w:rPr>
+        <w:t>soup</w:t>
+      </w:r>
+      <w:proofErr w:type="spellEnd"/>
+      <w:proofErr w:type="gramEnd"/>
+      <w:r>
+        <w:rPr>
+          <w:rFonts w:ascii="Times" w:eastAsia="Times" w:hAnsi="Times" w:cs="Times"/>
+          <w:color w:val="000000" w:themeColor="text1"/>
+        </w:rPr>
+        <w:t xml:space="preserve"> = </w:t>
+      </w:r>
+      <w:proofErr w:type="spellStart"/>
+      <w:proofErr w:type="gramStart"/>
+      <w:r>
+        <w:rPr>
+          <w:rFonts w:ascii="Times" w:eastAsia="Times" w:hAnsi="Times" w:cs="Times"/>
+          <w:color w:val="000000" w:themeColor="text1"/>
+        </w:rPr>
+        <w:t>BeautifulSoup</w:t>
+      </w:r>
+      <w:proofErr w:type="spellEnd"/>
+      <w:r>
+        <w:rPr>
+          <w:rFonts w:ascii="Times" w:eastAsia="Times" w:hAnsi="Times" w:cs="Times"/>
+          <w:color w:val="000000" w:themeColor="text1"/>
+        </w:rPr>
+        <w:t>(</w:t>
+      </w:r>
+      <w:proofErr w:type="spellStart"/>
+      <w:r>
+        <w:rPr>
+          <w:rFonts w:ascii="Times" w:eastAsia="Times" w:hAnsi="Times" w:cs="Times"/>
+          <w:color w:val="000000" w:themeColor="text1"/>
+        </w:rPr>
+        <w:t>driver.page</w:t>
+      </w:r>
+      <w:proofErr w:type="gramEnd"/>
+      <w:r>
+        <w:rPr>
+          <w:rFonts w:ascii="Times" w:eastAsia="Times" w:hAnsi="Times" w:cs="Times"/>
+          <w:color w:val="000000" w:themeColor="text1"/>
+        </w:rPr>
+        <w:t>_source</w:t>
+      </w:r>
+      <w:proofErr w:type="spellEnd"/>
+      <w:r>
+        <w:rPr>
+          <w:rFonts w:ascii="Times" w:eastAsia="Times" w:hAnsi="Times" w:cs="Times"/>
+          <w:color w:val="000000" w:themeColor="text1"/>
+        </w:rPr>
+        <w:t>, "</w:t>
+      </w:r>
+      <w:proofErr w:type="spellStart"/>
+      <w:proofErr w:type="gramStart"/>
+      <w:r>
+        <w:rPr>
+          <w:rFonts w:ascii="Times" w:eastAsia="Times" w:hAnsi="Times" w:cs="Times"/>
+          <w:color w:val="000000" w:themeColor="text1"/>
+        </w:rPr>
+        <w:t>html.parser</w:t>
+      </w:r>
+      <w:proofErr w:type="spellEnd"/>
+      <w:proofErr w:type="gramEnd"/>
+      <w:r>
+        <w:rPr>
+          <w:rFonts w:ascii="Times" w:eastAsia="Times" w:hAnsi="Times" w:cs="Times"/>
+          <w:color w:val="000000" w:themeColor="text1"/>
+        </w:rPr>
+        <w:t>")</w:t>
+      </w:r>
+    </w:p>
+    <w:p>
+      <w:pPr>
+        <w:pStyle w:val="Paragraphedeliste"/>
+        <w:rPr>
+          <w:rFonts w:ascii="Times" w:eastAsia="Times" w:hAnsi="Times" w:cs="Times"/>
+          <w:color w:val="000000" w:themeColor="text1"/>
+        </w:rPr>
+      </w:pPr>
+      <w:r>
+        <w:rPr>
+          <w:rFonts w:ascii="Times" w:eastAsia="Times" w:hAnsi="Times" w:cs="Times"/>
+          <w:color w:val="000000" w:themeColor="text1"/>
+        </w:rPr>
+        <w:t xml:space="preserve">    </w:t>
+      </w:r>
+      <w:proofErr w:type="gramStart"/>
+      <w:r>
+        <w:rPr>
+          <w:rFonts w:ascii="Times" w:eastAsia="Times" w:hAnsi="Times" w:cs="Times"/>
+          <w:color w:val="000000" w:themeColor="text1"/>
+        </w:rPr>
+        <w:t>produits</w:t>
+      </w:r>
+      <w:proofErr w:type="gramEnd"/>
+      <w:r>
+        <w:rPr>
+          <w:rFonts w:ascii="Times" w:eastAsia="Times" w:hAnsi="Times" w:cs="Times"/>
+          <w:color w:val="000000" w:themeColor="text1"/>
+        </w:rPr>
+        <w:t xml:space="preserve"> = []</w:t>
+      </w:r>
+    </w:p>
+    <w:p>
+      <w:pPr>
+        <w:pStyle w:val="Paragraphedeliste"/>
+        <w:rPr>
+          <w:rFonts w:ascii="Times" w:eastAsia="Times" w:hAnsi="Times" w:cs="Times"/>
+          <w:color w:val="000000" w:themeColor="text1"/>
+        </w:rPr>
+      </w:pPr>
+    </w:p>
+    <w:p>
+      <w:pPr>
+        <w:pStyle w:val="Paragraphedeliste"/>
+        <w:rPr>
+          <w:rFonts w:ascii="Times" w:eastAsia="Times" w:hAnsi="Times" w:cs="Times"/>
+          <w:color w:val="000000" w:themeColor="text1"/>
+          <w:lang w:val="en-US"/>
+        </w:rPr>
+      </w:pPr>
+      <w:r>
+        <w:rPr>
+          <w:rFonts w:ascii="Times" w:eastAsia="Times" w:hAnsi="Times" w:cs="Times"/>
+          <w:color w:val="000000" w:themeColor="text1"/>
+        </w:rPr>
+        <w:t xml:space="preserve">    </w:t>
+      </w:r>
+      <w:r>
+        <w:rPr>
+          <w:rFonts w:ascii="Times" w:eastAsia="Times" w:hAnsi="Times" w:cs="Times"/>
+          <w:color w:val="000000" w:themeColor="text1"/>
+          <w:lang w:val="en-US"/>
+        </w:rPr>
+        <w:t>cards = soup.find_all("a", class_="product-card-click-wrapper") for card in cards: nom = card.find("h3", class_="product-card-title__text") prix = card.find("span", class_="product-price__content")</w:t>
+      </w:r>
+    </w:p>
+    <w:p>
+      <w:pPr>
+        <w:pStyle w:val="Paragraphedeliste"/>
+        <w:rPr>
+          <w:rFonts w:ascii="Times" w:eastAsia="Times" w:hAnsi="Times" w:cs="Times"/>
+          <w:color w:val="000000" w:themeColor="text1"/>
+          <w:lang w:val="en-US"/>
+        </w:rPr>
+      </w:pPr>
+    </w:p>
+    <w:p>
+      <w:pPr>
+        <w:pStyle w:val="Paragraphedeliste"/>
+        <w:rPr>
+          <w:rFonts w:ascii="Times" w:eastAsia="Times" w:hAnsi="Times" w:cs="Times"/>
+          <w:color w:val="000000" w:themeColor="text1"/>
+          <w:lang w:val="en-US"/>
+        </w:rPr>
+      </w:pPr>
+      <w:r>
+        <w:rPr>
+          <w:rFonts w:ascii="Times" w:eastAsia="Times" w:hAnsi="Times" w:cs="Times"/>
+          <w:color w:val="000000" w:themeColor="text1"/>
+          <w:lang w:val="en-US"/>
+        </w:rPr>
+        <w:t>        produits.append({</w:t>
+      </w:r>
+    </w:p>
+    <w:p>
+      <w:pPr>
+        <w:pStyle w:val="Paragraphedeliste"/>
+        <w:rPr>
+          <w:rFonts w:ascii="Times" w:eastAsia="Times" w:hAnsi="Times" w:cs="Times"/>
+          <w:color w:val="000000" w:themeColor="text1"/>
+          <w:lang w:val="en-US"/>
+        </w:rPr>
+      </w:pPr>
+      <w:r>
+        <w:rPr>
+          <w:rFonts w:ascii="Times" w:eastAsia="Times" w:hAnsi="Times" w:cs="Times"/>
+          <w:color w:val="000000" w:themeColor="text1"/>
+          <w:lang w:val="en-US"/>
+        </w:rPr>
+        <w:t>            "produit": nom.text.strip() if nom else "N/A",</w:t>
+      </w:r>
+    </w:p>
+    <w:p>
+      <w:pPr>
+        <w:pStyle w:val="Paragraphedeliste"/>
+        <w:rPr>
+          <w:rFonts w:ascii="Times" w:eastAsia="Times" w:hAnsi="Times" w:cs="Times"/>
+          <w:color w:val="000000" w:themeColor="text1"/>
+          <w:lang w:val="en-US"/>
+        </w:rPr>
+      </w:pPr>
+      <w:r>
+        <w:rPr>
+          <w:rFonts w:ascii="Times" w:eastAsia="Times" w:hAnsi="Times" w:cs="Times"/>
+          <w:color w:val="000000" w:themeColor="text1"/>
+          <w:lang w:val="en-US"/>
+        </w:rPr>
+        <w:t>            "prix": prix.text.strip() if prix else "N/A",</w:t>
+      </w:r>
+    </w:p>
+    <w:p>
+      <w:pPr>
+        <w:pStyle w:val="Paragraphedeliste"/>
+        <w:rPr>
+          <w:rFonts w:ascii="Times" w:eastAsia="Times" w:hAnsi="Times" w:cs="Times"/>
+          <w:color w:val="000000" w:themeColor="text1"/>
+        </w:rPr>
+      </w:pPr>
+      <w:r>
+        <w:rPr>
+          <w:rFonts w:ascii="Times" w:eastAsia="Times" w:hAnsi="Times" w:cs="Times"/>
+          <w:color w:val="000000" w:themeColor="text1"/>
+          <w:lang w:val="en-US"/>
+        </w:rPr>
+        <w:t xml:space="preserve">            </w:t>
+      </w:r>
+      <w:r>
+        <w:rPr>
+          <w:rFonts w:ascii="Times" w:eastAsia="Times" w:hAnsi="Times" w:cs="Times"/>
+          <w:color w:val="000000" w:themeColor="text1"/>
+        </w:rPr>
+        <w:t>"</w:t>
+      </w:r>
+      <w:proofErr w:type="spellStart"/>
+      <w:r>
+        <w:rPr>
+          <w:rFonts w:ascii="Times" w:eastAsia="Times" w:hAnsi="Times" w:cs="Times"/>
+          <w:color w:val="000000" w:themeColor="text1"/>
+        </w:rPr>
+        <w:t>categorie</w:t>
+      </w:r>
+      <w:proofErr w:type="spellEnd"/>
+      <w:proofErr w:type="gramStart"/>
+      <w:r>
+        <w:rPr>
+          <w:rFonts w:ascii="Times" w:eastAsia="Times" w:hAnsi="Times" w:cs="Times"/>
+          <w:color w:val="000000" w:themeColor="text1"/>
+        </w:rPr>
+        <w:t>":</w:t>
+      </w:r>
+      <w:proofErr w:type="gramEnd"/>
+      <w:r>
+        <w:rPr>
+          <w:rFonts w:ascii="Times" w:eastAsia="Times" w:hAnsi="Times" w:cs="Times"/>
+          <w:color w:val="000000" w:themeColor="text1"/>
+        </w:rPr>
+        <w:t xml:space="preserve"> </w:t>
+      </w:r>
+      <w:proofErr w:type="spellStart"/>
+      <w:r>
+        <w:rPr>
+          <w:rFonts w:ascii="Times" w:eastAsia="Times" w:hAnsi="Times" w:cs="Times"/>
+          <w:color w:val="000000" w:themeColor="text1"/>
+        </w:rPr>
+        <w:t>category_name</w:t>
+      </w:r>
+      <w:proofErr w:type="spellEnd"/>
+      <w:r>
+        <w:rPr>
+          <w:rFonts w:ascii="Times" w:eastAsia="Times" w:hAnsi="Times" w:cs="Times"/>
+          <w:color w:val="000000" w:themeColor="text1"/>
+        </w:rPr>
+        <w:t>,</w:t>
+      </w:r>
+    </w:p>
+    <w:p>
+      <w:pPr>
+        <w:pStyle w:val="Paragraphedeliste"/>
+        <w:rPr>
+          <w:rFonts w:ascii="Times" w:eastAsia="Times" w:hAnsi="Times" w:cs="Times"/>
+          <w:color w:val="000000" w:themeColor="text1"/>
+          <w:lang w:val="en-US"/>
+        </w:rPr>
+      </w:pPr>
+      <w:r>
+        <w:rPr>
+          <w:rFonts w:ascii="Times" w:eastAsia="Times" w:hAnsi="Times" w:cs="Times"/>
+          <w:color w:val="000000" w:themeColor="text1"/>
+        </w:rPr>
+        <w:lastRenderedPageBreak/>
+        <w:t xml:space="preserve">            </w:t>
+      </w:r>
+      <w:r>
+        <w:rPr>
+          <w:rFonts w:ascii="Times" w:eastAsia="Times" w:hAnsi="Times" w:cs="Times"/>
+          <w:color w:val="000000" w:themeColor="text1"/>
+          <w:lang w:val="en-US"/>
+        </w:rPr>
+        <w:t>"magasin": store["nom"],</w:t>
+      </w:r>
+    </w:p>
+    <w:p>
+      <w:pPr>
+        <w:pStyle w:val="Paragraphedeliste"/>
+        <w:rPr>
+          <w:rFonts w:ascii="Times" w:eastAsia="Times" w:hAnsi="Times" w:cs="Times"/>
+          <w:color w:val="000000" w:themeColor="text1"/>
+          <w:lang w:val="en-US"/>
+        </w:rPr>
+      </w:pPr>
+      <w:r>
+        <w:rPr>
+          <w:rFonts w:ascii="Times" w:eastAsia="Times" w:hAnsi="Times" w:cs="Times"/>
+          <w:color w:val="000000" w:themeColor="text1"/>
+          <w:lang w:val="en-US"/>
+        </w:rPr>
+        <w:t>            "url_magasin": store["url"]</w:t>
+      </w:r>
+    </w:p>
+    <w:p>
+      <w:pPr>
+        <w:pStyle w:val="Paragraphedeliste"/>
+        <w:rPr>
+          <w:rFonts w:ascii="Times" w:eastAsia="Times" w:hAnsi="Times" w:cs="Times"/>
+          <w:color w:val="000000" w:themeColor="text1"/>
+        </w:rPr>
+      </w:pPr>
+      <w:r>
+        <w:rPr>
+          <w:rFonts w:ascii="Times" w:eastAsia="Times" w:hAnsi="Times" w:cs="Times"/>
+          <w:color w:val="000000" w:themeColor="text1"/>
+          <w:lang w:val="en-US"/>
+        </w:rPr>
+        <w:t xml:space="preserve">        </w:t>
+      </w:r>
+      <w:r>
+        <w:rPr>
+          <w:rFonts w:ascii="Times" w:eastAsia="Times" w:hAnsi="Times" w:cs="Times"/>
+          <w:color w:val="000000" w:themeColor="text1"/>
+        </w:rPr>
+        <w:t>})</w:t>
+      </w:r>
+    </w:p>
+    <w:p>
+      <w:pPr>
+        <w:pStyle w:val="Paragraphedeliste"/>
+        <w:rPr>
+          <w:rFonts w:ascii="Times" w:eastAsia="Times" w:hAnsi="Times" w:cs="Times"/>
+          <w:color w:val="000000" w:themeColor="text1"/>
+        </w:rPr>
+      </w:pPr>
+    </w:p>
+    <w:p>
+      <w:pPr>
+        <w:pStyle w:val="Paragraphedeliste"/>
+        <w:rPr>
+          <w:rFonts w:ascii="Times" w:eastAsia="Times" w:hAnsi="Times" w:cs="Times"/>
+          <w:color w:val="000000" w:themeColor="text1"/>
+        </w:rPr>
+      </w:pPr>
+      <w:r>
+        <w:rPr>
+          <w:rFonts w:ascii="Times" w:eastAsia="Times" w:hAnsi="Times" w:cs="Times"/>
+          <w:color w:val="000000" w:themeColor="text1"/>
+        </w:rPr>
+        <w:t xml:space="preserve">    </w:t>
+      </w:r>
+      <w:proofErr w:type="spellStart"/>
+      <w:proofErr w:type="gramStart"/>
+      <w:r>
+        <w:rPr>
+          <w:rFonts w:ascii="Times" w:eastAsia="Times" w:hAnsi="Times" w:cs="Times"/>
+          <w:color w:val="000000" w:themeColor="text1"/>
+        </w:rPr>
+        <w:t>print</w:t>
+      </w:r>
+      <w:proofErr w:type="spellEnd"/>
+      <w:r>
+        <w:rPr>
+          <w:rFonts w:ascii="Times" w:eastAsia="Times" w:hAnsi="Times" w:cs="Times"/>
+          <w:color w:val="000000" w:themeColor="text1"/>
+        </w:rPr>
+        <w:t>(</w:t>
+      </w:r>
+      <w:proofErr w:type="gramEnd"/>
+      <w:r>
+        <w:rPr>
+          <w:rFonts w:ascii="Times" w:eastAsia="Times" w:hAnsi="Times" w:cs="Times"/>
+          <w:color w:val="000000" w:themeColor="text1"/>
+        </w:rPr>
+        <w:t>f"    → {</w:t>
+      </w:r>
+      <w:proofErr w:type="spellStart"/>
+      <w:r>
+        <w:rPr>
+          <w:rFonts w:ascii="Times" w:eastAsia="Times" w:hAnsi="Times" w:cs="Times"/>
+          <w:color w:val="000000" w:themeColor="text1"/>
+        </w:rPr>
+        <w:t>len</w:t>
+      </w:r>
+      <w:proofErr w:type="spellEnd"/>
+      <w:r>
+        <w:rPr>
+          <w:rFonts w:ascii="Times" w:eastAsia="Times" w:hAnsi="Times" w:cs="Times"/>
+          <w:color w:val="000000" w:themeColor="text1"/>
+        </w:rPr>
+        <w:t>(produits)} produits récupérés")</w:t>
+      </w:r>
+    </w:p>
+    <w:p>
+      <w:pPr>
+        <w:pStyle w:val="Paragraphedeliste"/>
+        <w:rPr>
+          <w:rFonts w:ascii="Times" w:eastAsia="Times" w:hAnsi="Times" w:cs="Times"/>
+          <w:color w:val="000000" w:themeColor="text1"/>
+          <w:lang w:val="en-US"/>
+        </w:rPr>
+      </w:pPr>
+      <w:r>
+        <w:rPr>
+          <w:rFonts w:ascii="Times" w:eastAsia="Times" w:hAnsi="Times" w:cs="Times"/>
+          <w:color w:val="000000" w:themeColor="text1"/>
+        </w:rPr>
+        <w:t xml:space="preserve">    </w:t>
+      </w:r>
+      <w:r>
+        <w:rPr>
+          <w:rFonts w:ascii="Times" w:eastAsia="Times" w:hAnsi="Times" w:cs="Times"/>
+          <w:color w:val="000000" w:themeColor="text1"/>
+          <w:lang w:val="en-US"/>
+        </w:rPr>
+        <w:t>return produits</w:t>
+      </w:r>
+    </w:p>
+    <w:p>
+      <w:pPr>
+        <w:pStyle w:val="Paragraphedeliste"/>
+        <w:spacing w:after="0"/>
+        <w:rPr>
+          <w:rFonts w:ascii="Times" w:eastAsia="Times" w:hAnsi="Times" w:cs="Times"/>
+          <w:color w:val="000000" w:themeColor="text1"/>
+          <w:lang w:val="en-US"/>
+        </w:rPr>
+      </w:pPr>
+    </w:p>
+    <w:p>
+      <w:pPr>
+        <w:pStyle w:val="Paragraphedeliste"/>
+        <w:rPr>
+          <w:rFonts w:ascii="Times" w:eastAsia="Times" w:hAnsi="Times" w:cs="Times"/>
+          <w:color w:val="000000" w:themeColor="text1"/>
+          <w:lang w:val="en-US"/>
+        </w:rPr>
+      </w:pPr>
+      <w:r>
+        <w:rPr>
+          <w:rFonts w:ascii="Times" w:eastAsia="Times" w:hAnsi="Times" w:cs="Times"/>
+          <w:color w:val="000000" w:themeColor="text1"/>
+          <w:lang w:val="en-US"/>
+        </w:rPr>
+        <w:t># =========================</w:t>
+      </w:r>
+    </w:p>
+    <w:p>
+      <w:pPr>
+        <w:pStyle w:val="Paragraphedeliste"/>
+        <w:rPr>
+          <w:rFonts w:ascii="Times" w:eastAsia="Times" w:hAnsi="Times" w:cs="Times"/>
+          <w:color w:val="000000" w:themeColor="text1"/>
+          <w:lang w:val="en-US"/>
+        </w:rPr>
+      </w:pPr>
+      <w:r>
+        <w:rPr>
+          <w:rFonts w:ascii="Times" w:eastAsia="Times" w:hAnsi="Times" w:cs="Times"/>
+          <w:color w:val="000000" w:themeColor="text1"/>
+          <w:lang w:val="en-US"/>
+        </w:rPr>
+        <w:t># PROGRAMME PRINCIPAL</w:t>
+      </w:r>
+    </w:p>
+    <w:p>
+      <w:pPr>
+        <w:pStyle w:val="Paragraphedeliste"/>
+        <w:rPr>
+          <w:rFonts w:ascii="Times" w:eastAsia="Times" w:hAnsi="Times" w:cs="Times"/>
+          <w:color w:val="000000" w:themeColor="text1"/>
+          <w:lang w:val="en-US"/>
+        </w:rPr>
+      </w:pPr>
+      <w:r>
+        <w:rPr>
+          <w:rFonts w:ascii="Times" w:eastAsia="Times" w:hAnsi="Times" w:cs="Times"/>
+          <w:color w:val="000000" w:themeColor="text1"/>
+          <w:lang w:val="en-US"/>
+        </w:rPr>
+        <w:t># =========================</w:t>
+      </w:r>
+    </w:p>
+    <w:p>
+      <w:pPr>
+        <w:pStyle w:val="Paragraphedeliste"/>
+        <w:rPr>
+          <w:rFonts w:ascii="Times" w:eastAsia="Times" w:hAnsi="Times" w:cs="Times"/>
+          <w:color w:val="000000" w:themeColor="text1"/>
+          <w:lang w:val="en-US"/>
+        </w:rPr>
+      </w:pPr>
+    </w:p>
+    <w:p>
+      <w:pPr>
+        <w:pStyle w:val="Paragraphedeliste"/>
+        <w:rPr>
+          <w:rFonts w:ascii="Times" w:eastAsia="Times" w:hAnsi="Times" w:cs="Times"/>
+          <w:color w:val="000000" w:themeColor="text1"/>
+          <w:lang w:val="en-US"/>
+        </w:rPr>
+      </w:pPr>
+      <w:r>
+        <w:rPr>
+          <w:rFonts w:ascii="Times" w:eastAsia="Times" w:hAnsi="Times" w:cs="Times"/>
+          <w:color w:val="000000" w:themeColor="text1"/>
+          <w:lang w:val="en-US"/>
+        </w:rPr>
+        <w:t>if __name__ == "__main__":</w:t>
+      </w:r>
+    </w:p>
+    <w:p>
+      <w:pPr>
+        <w:pStyle w:val="Paragraphedeliste"/>
+        <w:rPr>
+          <w:rFonts w:ascii="Times" w:eastAsia="Times" w:hAnsi="Times" w:cs="Times"/>
+          <w:color w:val="000000" w:themeColor="text1"/>
+          <w:lang w:val="en-US"/>
+        </w:rPr>
+      </w:pPr>
+    </w:p>
+    <w:p>
+      <w:pPr>
+        <w:pStyle w:val="Paragraphedeliste"/>
+        <w:rPr>
+          <w:rFonts w:ascii="Times" w:eastAsia="Times" w:hAnsi="Times" w:cs="Times"/>
+          <w:color w:val="000000" w:themeColor="text1"/>
+          <w:lang w:val="en-US"/>
+        </w:rPr>
+      </w:pPr>
+      <w:r>
+        <w:rPr>
+          <w:rFonts w:ascii="Times" w:eastAsia="Times" w:hAnsi="Times" w:cs="Times"/>
+          <w:color w:val="000000" w:themeColor="text1"/>
+          <w:lang w:val="en-US"/>
+        </w:rPr>
+        <w:t>    driver = configure_selenium()</w:t>
+      </w:r>
+    </w:p>
+    <w:p>
+      <w:pPr>
+        <w:pStyle w:val="Paragraphedeliste"/>
+        <w:rPr>
+          <w:rFonts w:ascii="Times" w:eastAsia="Times" w:hAnsi="Times" w:cs="Times"/>
+          <w:color w:val="000000" w:themeColor="text1"/>
+          <w:lang w:val="en-US"/>
+        </w:rPr>
+      </w:pPr>
+      <w:r>
+        <w:rPr>
+          <w:rFonts w:ascii="Times" w:eastAsia="Times" w:hAnsi="Times" w:cs="Times"/>
+          <w:color w:val="000000" w:themeColor="text1"/>
+          <w:lang w:val="en-US"/>
+        </w:rPr>
+        <w:t>    all_products = []</w:t>
+      </w:r>
+    </w:p>
+    <w:p>
+      <w:pPr>
+        <w:pStyle w:val="Paragraphedeliste"/>
+        <w:rPr>
+          <w:rFonts w:ascii="Times" w:eastAsia="Times" w:hAnsi="Times" w:cs="Times"/>
+          <w:color w:val="000000" w:themeColor="text1"/>
+          <w:lang w:val="en-US"/>
+        </w:rPr>
+      </w:pPr>
+    </w:p>
+    <w:p>
+      <w:pPr>
+        <w:pStyle w:val="Paragraphedeliste"/>
+        <w:rPr>
+          <w:rFonts w:ascii="Times" w:eastAsia="Times" w:hAnsi="Times" w:cs="Times"/>
+          <w:color w:val="000000" w:themeColor="text1"/>
+          <w:lang w:val="en-US"/>
+        </w:rPr>
+      </w:pPr>
+      <w:r>
+        <w:rPr>
+          <w:rFonts w:ascii="Times" w:eastAsia="Times" w:hAnsi="Times" w:cs="Times"/>
+          <w:color w:val="000000" w:themeColor="text1"/>
+          <w:lang w:val="en-US"/>
+        </w:rPr>
+        <w:t>    try:</w:t>
+      </w:r>
+    </w:p>
+    <w:p>
+      <w:pPr>
+        <w:pStyle w:val="Paragraphedeliste"/>
+        <w:rPr>
+          <w:rFonts w:ascii="Times" w:eastAsia="Times" w:hAnsi="Times" w:cs="Times"/>
+          <w:color w:val="000000" w:themeColor="text1"/>
+          <w:lang w:val="en-US"/>
+        </w:rPr>
+      </w:pPr>
+      <w:r>
+        <w:rPr>
+          <w:rFonts w:ascii="Times" w:eastAsia="Times" w:hAnsi="Times" w:cs="Times"/>
+          <w:color w:val="000000" w:themeColor="text1"/>
+          <w:lang w:val="en-US"/>
+        </w:rPr>
+        <w:t>        # 1</w:t>
+      </w:r>
+      <w:r>
+        <w:rPr>
+          <w:rFonts w:ascii="Times" w:eastAsia="Times" w:hAnsi="Times" w:cs="Times"/>
+          <w:color w:val="000000" w:themeColor="text1"/>
+        </w:rPr>
+        <w:t>️</w:t>
+      </w:r>
+      <w:r>
+        <w:rPr>
+          <w:rFonts w:ascii="Segoe UI Symbol" w:eastAsia="Times" w:hAnsi="Segoe UI Symbol" w:cs="Segoe UI Symbol"/>
+          <w:color w:val="000000" w:themeColor="text1"/>
+          <w:lang w:val="en-US"/>
+        </w:rPr>
+        <w:t>⃣</w:t>
+      </w:r>
+      <w:r>
+        <w:rPr>
+          <w:rFonts w:ascii="Times" w:eastAsia="Times" w:hAnsi="Times" w:cs="Times"/>
+          <w:color w:val="000000" w:themeColor="text1"/>
+          <w:lang w:val="en-US"/>
+        </w:rPr>
+        <w:t xml:space="preserve"> Récupérer tous les magasins</w:t>
+      </w:r>
+    </w:p>
+    <w:p>
+      <w:pPr>
+        <w:pStyle w:val="Paragraphedeliste"/>
+        <w:rPr>
+          <w:rFonts w:ascii="Times" w:eastAsia="Times" w:hAnsi="Times" w:cs="Times"/>
+          <w:color w:val="000000" w:themeColor="text1"/>
+          <w:lang w:val="en-US"/>
+        </w:rPr>
+      </w:pPr>
+      <w:r>
+        <w:rPr>
+          <w:rFonts w:ascii="Times" w:eastAsia="Times" w:hAnsi="Times" w:cs="Times"/>
+          <w:color w:val="000000" w:themeColor="text1"/>
+          <w:lang w:val="en-US"/>
+        </w:rPr>
+        <w:t>        stores = get_all_carrefour_stores(driver)</w:t>
+      </w:r>
+    </w:p>
+    <w:p>
+      <w:pPr>
+        <w:pStyle w:val="Paragraphedeliste"/>
+        <w:rPr>
+          <w:rFonts w:ascii="Times" w:eastAsia="Times" w:hAnsi="Times" w:cs="Times"/>
+          <w:color w:val="000000" w:themeColor="text1"/>
+          <w:lang w:val="en-US"/>
+        </w:rPr>
+      </w:pPr>
+    </w:p>
+    <w:p>
+      <w:pPr>
+        <w:pStyle w:val="Paragraphedeliste"/>
+        <w:rPr>
+          <w:rFonts w:ascii="Times" w:eastAsia="Times" w:hAnsi="Times" w:cs="Times"/>
+          <w:color w:val="000000" w:themeColor="text1"/>
+          <w:lang w:val="en-US"/>
+        </w:rPr>
+      </w:pPr>
+      <w:r>
+        <w:rPr>
+          <w:rFonts w:ascii="Times" w:eastAsia="Times" w:hAnsi="Times" w:cs="Times"/>
+          <w:color w:val="000000" w:themeColor="text1"/>
+          <w:lang w:val="en-US"/>
+        </w:rPr>
+        <w:t xml:space="preserve">        # </w:t>
+      </w:r>
+      <w:r>
+        <w:rPr>
+          <w:rFonts w:ascii="Segoe UI Emoji" w:eastAsia="Times" w:hAnsi="Segoe UI Emoji" w:cs="Segoe UI Emoji"/>
+          <w:color w:val="000000" w:themeColor="text1"/>
+          <w:lang w:val="en-US"/>
+        </w:rPr>
+        <w:t>⚠</w:t>
+      </w:r>
+      <w:r>
+        <w:rPr>
+          <w:rFonts w:ascii="Segoe UI Emoji" w:eastAsia="Times" w:hAnsi="Segoe UI Emoji" w:cs="Segoe UI Emoji"/>
+          <w:color w:val="000000" w:themeColor="text1"/>
+        </w:rPr>
+        <w:t>️</w:t>
+      </w:r>
+      <w:r>
+        <w:rPr>
+          <w:rFonts w:ascii="Times" w:eastAsia="Times" w:hAnsi="Times" w:cs="Times"/>
+          <w:color w:val="000000" w:themeColor="text1"/>
+          <w:lang w:val="en-US"/>
+        </w:rPr>
+        <w:t xml:space="preserve"> Limiter pour test rapide (éviter blocage IP)</w:t>
+      </w:r>
+    </w:p>
+    <w:p>
+      <w:pPr>
+        <w:pStyle w:val="Paragraphedeliste"/>
+        <w:rPr>
+          <w:rFonts w:ascii="Times" w:eastAsia="Times" w:hAnsi="Times" w:cs="Times"/>
+          <w:color w:val="000000" w:themeColor="text1"/>
+          <w:lang w:val="en-US"/>
+        </w:rPr>
+      </w:pPr>
+      <w:r>
+        <w:rPr>
+          <w:rFonts w:ascii="Times" w:eastAsia="Times" w:hAnsi="Times" w:cs="Times"/>
+          <w:color w:val="000000" w:themeColor="text1"/>
+          <w:lang w:val="en-US"/>
+        </w:rPr>
+        <w:t>        stores = stores[:5]</w:t>
+      </w:r>
+    </w:p>
+    <w:p>
+      <w:pPr>
+        <w:pStyle w:val="Paragraphedeliste"/>
+        <w:rPr>
+          <w:rFonts w:ascii="Times" w:eastAsia="Times" w:hAnsi="Times" w:cs="Times"/>
+          <w:color w:val="000000" w:themeColor="text1"/>
+          <w:lang w:val="en-US"/>
+        </w:rPr>
+      </w:pPr>
+    </w:p>
+    <w:p>
+      <w:pPr>
+        <w:pStyle w:val="Paragraphedeliste"/>
+        <w:rPr>
+          <w:rFonts w:ascii="Times" w:eastAsia="Times" w:hAnsi="Times" w:cs="Times"/>
+          <w:color w:val="000000" w:themeColor="text1"/>
+          <w:lang w:val="en-US"/>
+        </w:rPr>
+      </w:pPr>
+      <w:r>
+        <w:rPr>
+          <w:rFonts w:ascii="Times" w:eastAsia="Times" w:hAnsi="Times" w:cs="Times"/>
+          <w:color w:val="000000" w:themeColor="text1"/>
+          <w:lang w:val="en-US"/>
+        </w:rPr>
+        <w:t>        # 2</w:t>
+      </w:r>
+      <w:r>
+        <w:rPr>
+          <w:rFonts w:ascii="Times" w:eastAsia="Times" w:hAnsi="Times" w:cs="Times"/>
+          <w:color w:val="000000" w:themeColor="text1"/>
+        </w:rPr>
+        <w:t>️</w:t>
+      </w:r>
+      <w:r>
+        <w:rPr>
+          <w:rFonts w:ascii="Segoe UI Symbol" w:eastAsia="Times" w:hAnsi="Segoe UI Symbol" w:cs="Segoe UI Symbol"/>
+          <w:color w:val="000000" w:themeColor="text1"/>
+          <w:lang w:val="en-US"/>
+        </w:rPr>
+        <w:t>⃣</w:t>
+      </w:r>
+      <w:r>
+        <w:rPr>
+          <w:rFonts w:ascii="Times" w:eastAsia="Times" w:hAnsi="Times" w:cs="Times"/>
+          <w:color w:val="000000" w:themeColor="text1"/>
+          <w:lang w:val="en-US"/>
+        </w:rPr>
+        <w:t xml:space="preserve"> Parcourir chaque magasin</w:t>
+      </w:r>
+    </w:p>
+    <w:p>
+      <w:pPr>
+        <w:pStyle w:val="Paragraphedeliste"/>
+        <w:rPr>
+          <w:rFonts w:ascii="Times" w:eastAsia="Times" w:hAnsi="Times" w:cs="Times"/>
+          <w:color w:val="000000" w:themeColor="text1"/>
+          <w:lang w:val="en-US"/>
+        </w:rPr>
+      </w:pPr>
+      <w:r>
+        <w:rPr>
+          <w:rFonts w:ascii="Times" w:eastAsia="Times" w:hAnsi="Times" w:cs="Times"/>
+          <w:color w:val="000000" w:themeColor="text1"/>
+          <w:lang w:val="en-US"/>
+        </w:rPr>
+        <w:t>        for store in stores:</w:t>
+      </w:r>
+    </w:p>
+    <w:p>
+      <w:pPr>
+        <w:pStyle w:val="Paragraphedeliste"/>
+        <w:rPr>
+          <w:rFonts w:ascii="Times" w:eastAsia="Times" w:hAnsi="Times" w:cs="Times"/>
+          <w:color w:val="000000" w:themeColor="text1"/>
+          <w:lang w:val="en-US"/>
+        </w:rPr>
+      </w:pPr>
+      <w:r>
+        <w:rPr>
+          <w:rFonts w:ascii="Times" w:eastAsia="Times" w:hAnsi="Times" w:cs="Times"/>
+          <w:color w:val="000000" w:themeColor="text1"/>
+          <w:lang w:val="en-US"/>
+        </w:rPr>
+        <w:t>            set_store(driver, store)</w:t>
+      </w:r>
+    </w:p>
+    <w:p>
+      <w:pPr>
+        <w:pStyle w:val="Paragraphedeliste"/>
+        <w:rPr>
+          <w:rFonts w:ascii="Times" w:eastAsia="Times" w:hAnsi="Times" w:cs="Times"/>
+          <w:color w:val="000000" w:themeColor="text1"/>
+          <w:lang w:val="en-US"/>
+        </w:rPr>
+      </w:pPr>
+    </w:p>
+    <w:p>
+      <w:pPr>
+        <w:pStyle w:val="Paragraphedeliste"/>
+        <w:rPr>
+          <w:rFonts w:ascii="Times" w:eastAsia="Times" w:hAnsi="Times" w:cs="Times"/>
+          <w:color w:val="000000" w:themeColor="text1"/>
+          <w:lang w:val="en-US"/>
+        </w:rPr>
+      </w:pPr>
+      <w:r>
+        <w:rPr>
+          <w:rFonts w:ascii="Times" w:eastAsia="Times" w:hAnsi="Times" w:cs="Times"/>
+          <w:color w:val="000000" w:themeColor="text1"/>
+          <w:lang w:val="en-US"/>
+        </w:rPr>
+        <w:t>            # 3</w:t>
+      </w:r>
+      <w:r>
+        <w:rPr>
+          <w:rFonts w:ascii="Times" w:eastAsia="Times" w:hAnsi="Times" w:cs="Times"/>
+          <w:color w:val="000000" w:themeColor="text1"/>
+        </w:rPr>
+        <w:t>️</w:t>
+      </w:r>
+      <w:r>
+        <w:rPr>
+          <w:rFonts w:ascii="Segoe UI Symbol" w:eastAsia="Times" w:hAnsi="Segoe UI Symbol" w:cs="Segoe UI Symbol"/>
+          <w:color w:val="000000" w:themeColor="text1"/>
+          <w:lang w:val="en-US"/>
+        </w:rPr>
+        <w:t>⃣</w:t>
+      </w:r>
+      <w:r>
+        <w:rPr>
+          <w:rFonts w:ascii="Times" w:eastAsia="Times" w:hAnsi="Times" w:cs="Times"/>
+          <w:color w:val="000000" w:themeColor="text1"/>
+          <w:lang w:val="en-US"/>
+        </w:rPr>
+        <w:t xml:space="preserve"> Scraper chaque catégorie</w:t>
+      </w:r>
+    </w:p>
+    <w:p>
+      <w:pPr>
+        <w:pStyle w:val="Paragraphedeliste"/>
+        <w:rPr>
+          <w:rFonts w:ascii="Times" w:eastAsia="Times" w:hAnsi="Times" w:cs="Times"/>
+          <w:color w:val="000000" w:themeColor="text1"/>
+          <w:lang w:val="en-US"/>
+        </w:rPr>
+      </w:pPr>
+      <w:r>
+        <w:rPr>
+          <w:rFonts w:ascii="Times" w:eastAsia="Times" w:hAnsi="Times" w:cs="Times"/>
+          <w:color w:val="000000" w:themeColor="text1"/>
+          <w:lang w:val="en-US"/>
+        </w:rPr>
+        <w:t>            for cat_name, cat_url in CATEGORIES.items():</w:t>
+      </w:r>
+    </w:p>
+    <w:p>
+      <w:pPr>
+        <w:pStyle w:val="Paragraphedeliste"/>
+        <w:rPr>
+          <w:rFonts w:ascii="Times" w:eastAsia="Times" w:hAnsi="Times" w:cs="Times"/>
+          <w:color w:val="000000" w:themeColor="text1"/>
+          <w:lang w:val="en-US"/>
+        </w:rPr>
+      </w:pPr>
+      <w:r>
+        <w:rPr>
+          <w:rFonts w:ascii="Times" w:eastAsia="Times" w:hAnsi="Times" w:cs="Times"/>
+          <w:color w:val="000000" w:themeColor="text1"/>
+          <w:lang w:val="en-US"/>
+        </w:rPr>
+        <w:t>                produits = scrape_category_for_store(</w:t>
+      </w:r>
+    </w:p>
+    <w:p>
+      <w:pPr>
+        <w:pStyle w:val="Paragraphedeliste"/>
+        <w:rPr>
+          <w:rFonts w:ascii="Times" w:eastAsia="Times" w:hAnsi="Times" w:cs="Times"/>
+          <w:color w:val="000000" w:themeColor="text1"/>
+          <w:lang w:val="en-US"/>
+        </w:rPr>
+      </w:pPr>
+      <w:r>
+        <w:rPr>
+          <w:rFonts w:ascii="Times" w:eastAsia="Times" w:hAnsi="Times" w:cs="Times"/>
+          <w:color w:val="000000" w:themeColor="text1"/>
+          <w:lang w:val="en-US"/>
+        </w:rPr>
+        <w:t>                    driver,</w:t>
+      </w:r>
+    </w:p>
+    <w:p>
+      <w:pPr>
+        <w:pStyle w:val="Paragraphedeliste"/>
+        <w:rPr>
+          <w:rFonts w:ascii="Times" w:eastAsia="Times" w:hAnsi="Times" w:cs="Times"/>
+          <w:color w:val="000000" w:themeColor="text1"/>
+          <w:lang w:val="en-US"/>
+        </w:rPr>
+      </w:pPr>
+      <w:r>
+        <w:rPr>
+          <w:rFonts w:ascii="Times" w:eastAsia="Times" w:hAnsi="Times" w:cs="Times"/>
+          <w:color w:val="000000" w:themeColor="text1"/>
+          <w:lang w:val="en-US"/>
+        </w:rPr>
+        <w:t>                    cat_url,</w:t>
+      </w:r>
+    </w:p>
+    <w:p>
+      <w:pPr>
+        <w:pStyle w:val="Paragraphedeliste"/>
+        <w:rPr>
+          <w:rFonts w:ascii="Times" w:eastAsia="Times" w:hAnsi="Times" w:cs="Times"/>
+          <w:color w:val="000000" w:themeColor="text1"/>
+          <w:lang w:val="en-US"/>
+        </w:rPr>
+      </w:pPr>
+      <w:r>
+        <w:rPr>
+          <w:rFonts w:ascii="Times" w:eastAsia="Times" w:hAnsi="Times" w:cs="Times"/>
+          <w:color w:val="000000" w:themeColor="text1"/>
+          <w:lang w:val="en-US"/>
+        </w:rPr>
+        <w:t>                    store,</w:t>
+      </w:r>
+    </w:p>
+    <w:p>
+      <w:pPr>
+        <w:pStyle w:val="Paragraphedeliste"/>
+        <w:rPr>
+          <w:rFonts w:ascii="Times" w:eastAsia="Times" w:hAnsi="Times" w:cs="Times"/>
+          <w:color w:val="000000" w:themeColor="text1"/>
+          <w:lang w:val="en-US"/>
+        </w:rPr>
+      </w:pPr>
+      <w:r>
+        <w:rPr>
+          <w:rFonts w:ascii="Times" w:eastAsia="Times" w:hAnsi="Times" w:cs="Times"/>
+          <w:color w:val="000000" w:themeColor="text1"/>
+          <w:lang w:val="en-US"/>
+        </w:rPr>
+        <w:t>                    cat_name</w:t>
+      </w:r>
+    </w:p>
+    <w:p>
+      <w:pPr>
+        <w:pStyle w:val="Paragraphedeliste"/>
+        <w:rPr>
+          <w:rFonts w:ascii="Times" w:eastAsia="Times" w:hAnsi="Times" w:cs="Times"/>
+          <w:color w:val="000000" w:themeColor="text1"/>
+          <w:lang w:val="en-US"/>
+        </w:rPr>
+      </w:pPr>
+      <w:r>
+        <w:rPr>
+          <w:rFonts w:ascii="Times" w:eastAsia="Times" w:hAnsi="Times" w:cs="Times"/>
+          <w:color w:val="000000" w:themeColor="text1"/>
+          <w:lang w:val="en-US"/>
+        </w:rPr>
+        <w:t>                )</w:t>
+      </w:r>
+    </w:p>
+    <w:p>
+      <w:pPr>
+        <w:pStyle w:val="Paragraphedeliste"/>
+        <w:rPr>
+          <w:rFonts w:ascii="Times" w:eastAsia="Times" w:hAnsi="Times" w:cs="Times"/>
+          <w:color w:val="000000" w:themeColor="text1"/>
+          <w:lang w:val="en-US"/>
+        </w:rPr>
+      </w:pPr>
+      <w:r>
+        <w:rPr>
+          <w:rFonts w:ascii="Times" w:eastAsia="Times" w:hAnsi="Times" w:cs="Times"/>
+          <w:color w:val="000000" w:themeColor="text1"/>
+          <w:lang w:val="en-US"/>
+        </w:rPr>
+        <w:t>                all_products.extend(produits)</w:t>
+      </w:r>
+    </w:p>
+    <w:p>
+      <w:pPr>
+        <w:pStyle w:val="Paragraphedeliste"/>
+        <w:rPr>
+          <w:rFonts w:ascii="Times" w:eastAsia="Times" w:hAnsi="Times" w:cs="Times"/>
+          <w:color w:val="000000" w:themeColor="text1"/>
+          <w:lang w:val="en-US"/>
+        </w:rPr>
+      </w:pPr>
+    </w:p>
+    <w:p>
+      <w:pPr>
+        <w:pStyle w:val="Paragraphedeliste"/>
+        <w:rPr>
+          <w:rFonts w:ascii="Times" w:eastAsia="Times" w:hAnsi="Times" w:cs="Times"/>
+          <w:color w:val="000000" w:themeColor="text1"/>
+          <w:lang w:val="en-US"/>
+        </w:rPr>
+      </w:pPr>
+      <w:r>
+        <w:rPr>
+          <w:rFonts w:ascii="Times" w:eastAsia="Times" w:hAnsi="Times" w:cs="Times"/>
+          <w:color w:val="000000" w:themeColor="text1"/>
+          <w:lang w:val="en-US"/>
+        </w:rPr>
+        <w:t>            # Pause anti-blocage</w:t>
+      </w:r>
+    </w:p>
+    <w:p>
+      <w:pPr>
+        <w:pStyle w:val="Paragraphedeliste"/>
+        <w:rPr>
+          <w:rFonts w:ascii="Times" w:eastAsia="Times" w:hAnsi="Times" w:cs="Times"/>
+          <w:color w:val="000000" w:themeColor="text1"/>
+          <w:lang w:val="en-US"/>
+        </w:rPr>
+      </w:pPr>
+      <w:r>
+        <w:rPr>
+          <w:rFonts w:ascii="Times" w:eastAsia="Times" w:hAnsi="Times" w:cs="Times"/>
+          <w:color w:val="000000" w:themeColor="text1"/>
+          <w:lang w:val="en-US"/>
+        </w:rPr>
+        <w:t>            time.sleep(random.uniform(6, 10))</w:t>
+      </w:r>
+    </w:p>
+    <w:p>
+      <w:pPr>
+        <w:pStyle w:val="Paragraphedeliste"/>
+        <w:rPr>
+          <w:rFonts w:ascii="Times" w:eastAsia="Times" w:hAnsi="Times" w:cs="Times"/>
+          <w:color w:val="000000" w:themeColor="text1"/>
+          <w:lang w:val="en-US"/>
+        </w:rPr>
+      </w:pPr>
+    </w:p>
+    <w:p>
+      <w:pPr>
+        <w:pStyle w:val="Paragraphedeliste"/>
+        <w:rPr>
+          <w:rFonts w:ascii="Times" w:eastAsia="Times" w:hAnsi="Times" w:cs="Times"/>
+          <w:color w:val="000000" w:themeColor="text1"/>
+          <w:lang w:val="en-US"/>
+        </w:rPr>
+      </w:pPr>
+      <w:r>
+        <w:rPr>
+          <w:rFonts w:ascii="Times" w:eastAsia="Times" w:hAnsi="Times" w:cs="Times"/>
+          <w:color w:val="000000" w:themeColor="text1"/>
+          <w:lang w:val="en-US"/>
+        </w:rPr>
+        <w:t>    finally:</w:t>
+      </w:r>
+    </w:p>
+    <w:p>
+      <w:pPr>
+        <w:pStyle w:val="Paragraphedeliste"/>
+        <w:rPr>
+          <w:rFonts w:ascii="Times" w:eastAsia="Times" w:hAnsi="Times" w:cs="Times"/>
+          <w:color w:val="000000" w:themeColor="text1"/>
+          <w:lang w:val="en-US"/>
+        </w:rPr>
+      </w:pPr>
+      <w:r>
+        <w:rPr>
+          <w:rFonts w:ascii="Times" w:eastAsia="Times" w:hAnsi="Times" w:cs="Times"/>
+          <w:color w:val="000000" w:themeColor="text1"/>
+          <w:lang w:val="en-US"/>
+        </w:rPr>
+        <w:t>        driver.quit()</w:t>
+      </w:r>
+    </w:p>
+    <w:p>
+      <w:pPr>
+        <w:pStyle w:val="Paragraphedeliste"/>
+        <w:rPr>
+          <w:rFonts w:ascii="Times" w:eastAsia="Times" w:hAnsi="Times" w:cs="Times"/>
+          <w:color w:val="000000" w:themeColor="text1"/>
+          <w:lang w:val="en-US"/>
+        </w:rPr>
+      </w:pPr>
+    </w:p>
+    <w:p>
+      <w:pPr>
+        <w:pStyle w:val="Paragraphedeliste"/>
+        <w:rPr>
+          <w:rFonts w:ascii="Times" w:eastAsia="Times" w:hAnsi="Times" w:cs="Times"/>
+          <w:color w:val="000000" w:themeColor="text1"/>
+          <w:lang w:val="en-US"/>
+        </w:rPr>
+      </w:pPr>
+      <w:r>
+        <w:rPr>
+          <w:rFonts w:ascii="Times" w:eastAsia="Times" w:hAnsi="Times" w:cs="Times"/>
+          <w:color w:val="000000" w:themeColor="text1"/>
+          <w:lang w:val="en-US"/>
+        </w:rPr>
+        <w:lastRenderedPageBreak/>
+        <w:t>    # =========================</w:t>
+      </w:r>
+    </w:p>
+    <w:p>
+      <w:pPr>
+        <w:pStyle w:val="Paragraphedeliste"/>
+        <w:rPr>
+          <w:rFonts w:ascii="Times" w:eastAsia="Times" w:hAnsi="Times" w:cs="Times"/>
+          <w:color w:val="000000" w:themeColor="text1"/>
+          <w:lang w:val="en-US"/>
+        </w:rPr>
+      </w:pPr>
+      <w:r>
+        <w:rPr>
+          <w:rFonts w:ascii="Times" w:eastAsia="Times" w:hAnsi="Times" w:cs="Times"/>
+          <w:color w:val="000000" w:themeColor="text1"/>
+          <w:lang w:val="en-US"/>
+        </w:rPr>
+        <w:t>    # SAUVEGARDE CSV</w:t>
+      </w:r>
+    </w:p>
+    <w:p>
+      <w:pPr>
+        <w:pStyle w:val="Paragraphedeliste"/>
+        <w:rPr>
+          <w:rFonts w:ascii="Times" w:eastAsia="Times" w:hAnsi="Times" w:cs="Times"/>
+          <w:color w:val="000000" w:themeColor="text1"/>
+          <w:lang w:val="en-US"/>
+        </w:rPr>
+      </w:pPr>
+      <w:r>
+        <w:rPr>
+          <w:rFonts w:ascii="Times" w:eastAsia="Times" w:hAnsi="Times" w:cs="Times"/>
+          <w:color w:val="000000" w:themeColor="text1"/>
+          <w:lang w:val="en-US"/>
+        </w:rPr>
+        <w:t>    # =========================</w:t>
+      </w:r>
+    </w:p>
+    <w:p>
+      <w:pPr>
+        <w:pStyle w:val="Paragraphedeliste"/>
+        <w:rPr>
+          <w:rFonts w:ascii="Times" w:eastAsia="Times" w:hAnsi="Times" w:cs="Times"/>
+          <w:color w:val="000000" w:themeColor="text1"/>
+          <w:lang w:val="en-US"/>
+        </w:rPr>
+      </w:pPr>
+    </w:p>
+    <w:p>
+      <w:pPr>
+        <w:pStyle w:val="Paragraphedeliste"/>
+        <w:rPr>
+          <w:rFonts w:ascii="Times" w:eastAsia="Times" w:hAnsi="Times" w:cs="Times"/>
+          <w:color w:val="000000" w:themeColor="text1"/>
+          <w:lang w:val="en-US"/>
+        </w:rPr>
+      </w:pPr>
+      <w:r>
+        <w:rPr>
+          <w:rFonts w:ascii="Times" w:eastAsia="Times" w:hAnsi="Times" w:cs="Times"/>
+          <w:color w:val="000000" w:themeColor="text1"/>
+          <w:lang w:val="en-US"/>
+        </w:rPr>
+        <w:t>    if all_products:</w:t>
+      </w:r>
+    </w:p>
+    <w:p>
+      <w:pPr>
+        <w:pStyle w:val="Paragraphedeliste"/>
+        <w:rPr>
+          <w:rFonts w:ascii="Times" w:eastAsia="Times" w:hAnsi="Times" w:cs="Times"/>
+          <w:color w:val="000000" w:themeColor="text1"/>
+          <w:lang w:val="en-US"/>
+        </w:rPr>
+      </w:pPr>
+      <w:r>
+        <w:rPr>
+          <w:rFonts w:ascii="Times" w:eastAsia="Times" w:hAnsi="Times" w:cs="Times"/>
+          <w:color w:val="000000" w:themeColor="text1"/>
+          <w:lang w:val="en-US"/>
+        </w:rPr>
+        <w:t>        df = pd.DataFrame(all_products)</w:t>
+      </w:r>
+    </w:p>
+    <w:p>
+      <w:pPr>
+        <w:pStyle w:val="Paragraphedeliste"/>
+        <w:rPr>
+          <w:rFonts w:ascii="Times" w:eastAsia="Times" w:hAnsi="Times" w:cs="Times"/>
+          <w:color w:val="000000" w:themeColor="text1"/>
+          <w:lang w:val="en-US"/>
+        </w:rPr>
+      </w:pPr>
+      <w:r>
+        <w:rPr>
+          <w:rFonts w:ascii="Times" w:eastAsia="Times" w:hAnsi="Times" w:cs="Times"/>
+          <w:color w:val="000000" w:themeColor="text1"/>
+          <w:lang w:val="en-US"/>
+        </w:rPr>
+        <w:t>        df.to_csv(OUTPUT_CSV, index=False, encoding="utf-8")</w:t>
+      </w:r>
+    </w:p>
+    <w:p>
+      <w:pPr>
+        <w:pStyle w:val="Paragraphedeliste"/>
+        <w:rPr>
+          <w:rFonts w:ascii="Times" w:eastAsia="Times" w:hAnsi="Times" w:cs="Times"/>
+          <w:color w:val="000000" w:themeColor="text1"/>
+          <w:lang w:val="en-US"/>
+        </w:rPr>
+      </w:pPr>
+      <w:r>
+        <w:rPr>
+          <w:rFonts w:ascii="Times" w:eastAsia="Times" w:hAnsi="Times" w:cs="Times"/>
+          <w:color w:val="000000" w:themeColor="text1"/>
+          <w:lang w:val="en-US"/>
+        </w:rPr>
+        <w:t>        print(f"\n[OK] CSV généré : {OUTPUT_CSV}")</w:t>
+      </w:r>
+    </w:p>
+    <w:p>
+      <w:pPr>
+        <w:pStyle w:val="Paragraphedeliste"/>
+        <w:rPr>
+          <w:rFonts w:ascii="Times" w:eastAsia="Times" w:hAnsi="Times" w:cs="Times"/>
+          <w:color w:val="000000" w:themeColor="text1"/>
+        </w:rPr>
+      </w:pPr>
+      <w:r>
+        <w:rPr>
+          <w:rFonts w:ascii="Times" w:eastAsia="Times" w:hAnsi="Times" w:cs="Times"/>
+          <w:color w:val="000000" w:themeColor="text1"/>
+          <w:lang w:val="en-US"/>
+        </w:rPr>
+        <w:t xml:space="preserve">    </w:t>
+      </w:r>
+      <w:proofErr w:type="spellStart"/>
+      <w:proofErr w:type="gramStart"/>
+      <w:r>
+        <w:rPr>
+          <w:rFonts w:ascii="Times" w:eastAsia="Times" w:hAnsi="Times" w:cs="Times"/>
+          <w:color w:val="000000" w:themeColor="text1"/>
+        </w:rPr>
+        <w:t>else</w:t>
+      </w:r>
+      <w:proofErr w:type="spellEnd"/>
+      <w:r>
+        <w:rPr>
+          <w:rFonts w:ascii="Times" w:eastAsia="Times" w:hAnsi="Times" w:cs="Times"/>
+          <w:color w:val="000000" w:themeColor="text1"/>
+        </w:rPr>
+        <w:t>:</w:t>
+      </w:r>
+      <w:proofErr w:type="gramEnd"/>
+    </w:p>
+    <w:p>
+      <w:pPr>
+        <w:pStyle w:val="Paragraphedeliste"/>
+        <w:rPr>
+          <w:rFonts w:ascii="Times" w:eastAsia="Times" w:hAnsi="Times" w:cs="Times"/>
+          <w:color w:val="000000" w:themeColor="text1"/>
+        </w:rPr>
+      </w:pPr>
+      <w:r>
+        <w:rPr>
+          <w:rFonts w:ascii="Times" w:eastAsia="Times" w:hAnsi="Times" w:cs="Times"/>
+          <w:color w:val="000000" w:themeColor="text1"/>
+        </w:rPr>
+        <w:t xml:space="preserve">        </w:t>
+      </w:r>
+      <w:proofErr w:type="spellStart"/>
+      <w:proofErr w:type="gramStart"/>
+      <w:r>
+        <w:rPr>
+          <w:rFonts w:ascii="Times" w:eastAsia="Times" w:hAnsi="Times" w:cs="Times"/>
+          <w:color w:val="000000" w:themeColor="text1"/>
+        </w:rPr>
+        <w:t>print</w:t>
+      </w:r>
+      <w:proofErr w:type="spellEnd"/>
+      <w:proofErr w:type="gramEnd"/>
+      <w:r>
+        <w:rPr>
+          <w:rFonts w:ascii="Times" w:eastAsia="Times" w:hAnsi="Times" w:cs="Times"/>
+          <w:color w:val="000000" w:themeColor="text1"/>
+        </w:rPr>
+        <w:t>("[ERREUR] Aucune donnée récupérée")</w:t>
+      </w:r>
+    </w:p>
+    <w:p>
+      <w:pPr>
+        <w:pStyle w:val="Paragraphedeliste"/>
         <w:rPr>
           <w:rFonts w:ascii="Times" w:eastAsia="Times" w:hAnsi="Times" w:cs="Times"/>
           <w:color w:val="000000" w:themeColor="text1"/>
@@ -4796,7 +8356,6 @@
   <w:style w:type="character" w:default="1" w:styleId="Policepardfaut">
     <w:name w:val="Default Paragraph Font"/>
     <w:uiPriority w:val="1"/>
-    <w:semiHidden/>
     <w:unhideWhenUsed/>
   </w:style>
   <w:style w:type="table" w:default="1" w:styleId="TableauNormal">

</xml_diff>